<commit_message>
SRA DFD is changed
Level4 PrintManager DFD is changed.
Data dictionary's prinf data is chaged.
</commit_message>
<xml_diff>
--- a/2015SE_B_NPS_T1_SRA Ver 2.0.docx
+++ b/2015SE_B_NPS_T1_SRA Ver 2.0.docx
@@ -1,6 +1,6 @@
 
 <file path=word/document.xml><?xml version="1.0" encoding="utf-8"?>
-<w:document xmlns:ve="http://schemas.openxmlformats.org/markup-compatibility/2006" xmlns:o="urn:schemas-microsoft-com:office:office" xmlns:r="http://schemas.openxmlformats.org/officeDocument/2006/relationships" xmlns:m="http://schemas.openxmlformats.org/officeDocument/2006/math" xmlns:v="urn:schemas-microsoft-com:vml" xmlns:wp="http://schemas.openxmlformats.org/drawingml/2006/wordprocessingDrawing" xmlns:w10="urn:schemas-microsoft-com:office:word" xmlns:w="http://schemas.openxmlformats.org/wordprocessingml/2006/main" xmlns:wne="http://schemas.microsoft.com/office/word/2006/wordml">
+<w:document xmlns:wpc="http://schemas.microsoft.com/office/word/2010/wordprocessingCanvas" xmlns:mc="http://schemas.openxmlformats.org/markup-compatibility/2006" xmlns:o="urn:schemas-microsoft-com:office:office" xmlns:r="http://schemas.openxmlformats.org/officeDocument/2006/relationships" xmlns:m="http://schemas.openxmlformats.org/officeDocument/2006/math" xmlns:v="urn:schemas-microsoft-com:vml" xmlns:wp14="http://schemas.microsoft.com/office/word/2010/wordprocessingDrawing" xmlns:wp="http://schemas.openxmlformats.org/drawingml/2006/wordprocessingDrawing" xmlns:w10="urn:schemas-microsoft-com:office:word" xmlns:w="http://schemas.openxmlformats.org/wordprocessingml/2006/main" xmlns:w14="http://schemas.microsoft.com/office/word/2010/wordml" xmlns:w15="http://schemas.microsoft.com/office/word/2012/wordml" xmlns:wpg="http://schemas.microsoft.com/office/word/2010/wordprocessingGroup" xmlns:wpi="http://schemas.microsoft.com/office/word/2010/wordprocessingInk" xmlns:wne="http://schemas.microsoft.com/office/word/2006/wordml" xmlns:wps="http://schemas.microsoft.com/office/word/2010/wordprocessingShape" mc:Ignorable="w14 w15 wp14">
   <w:body>
     <w:p>
       <w:pPr>
@@ -6810,21 +6810,7 @@
         <w:rPr>
           <w:rFonts w:hint="eastAsia"/>
         </w:rPr>
-        <w:t xml:space="preserve">본 문서는 &lt;Network Printer </w:t>
-      </w:r>
-      <w:proofErr w:type="gramStart"/>
-      <w:r>
-        <w:rPr>
-          <w:rFonts w:hint="eastAsia"/>
-        </w:rPr>
-        <w:t>System :</w:t>
-      </w:r>
-      <w:proofErr w:type="gramEnd"/>
-      <w:r>
-        <w:rPr>
-          <w:rFonts w:hint="eastAsia"/>
-        </w:rPr>
-        <w:t xml:space="preserve"> NPS&gt;를 구현하기 위한 요구사항을 명세한 문서이다. NPS는 </w:t>
+        <w:t xml:space="preserve">본 문서는 &lt;Network Printer System : NPS&gt;를 구현하기 위한 요구사항을 명세한 문서이다. NPS는 </w:t>
       </w:r>
       <w:r>
         <w:rPr>
@@ -6888,7 +6874,7 @@
                     <a:blip r:embed="rId8" cstate="print">
                       <a:extLst>
                         <a:ext uri="{28A0092B-C50C-407E-A947-70E740481C1C}">
-                          <a14:useLocalDpi xmlns:a14="http://schemas.microsoft.com/office/drawing/2010/main" xmlns:wps="http://schemas.microsoft.com/office/word/2010/wordprocessingShape" xmlns:wpi="http://schemas.microsoft.com/office/word/2010/wordprocessingInk" xmlns:wpg="http://schemas.microsoft.com/office/word/2010/wordprocessingGroup" xmlns:w15="http://schemas.microsoft.com/office/word/2012/wordml" xmlns:w14="http://schemas.microsoft.com/office/word/2010/wordml" xmlns:w="http://schemas.openxmlformats.org/wordprocessingml/2006/main" xmlns:w10="urn:schemas-microsoft-com:office:word" xmlns:wp14="http://schemas.microsoft.com/office/word/2010/wordprocessingDrawing" xmlns:v="urn:schemas-microsoft-com:vml" xmlns:o="urn:schemas-microsoft-com:office:office" xmlns:mc="http://schemas.openxmlformats.org/markup-compatibility/2006" xmlns:wpc="http://schemas.microsoft.com/office/word/2010/wordprocessingCanvas" xmlns="" val="0"/>
+                          <a14:useLocalDpi xmlns:a14="http://schemas.microsoft.com/office/drawing/2010/main" val="0"/>
                         </a:ext>
                       </a:extLst>
                     </a:blip>
@@ -6942,14 +6928,33 @@
       <w:r>
         <w:t xml:space="preserve">그림 </w:t>
       </w:r>
-      <w:fldSimple w:instr=" SEQ 그림 \* ARABIC ">
-        <w:r>
-          <w:rPr>
-            <w:noProof/>
-          </w:rPr>
-          <w:t>1</w:t>
-        </w:r>
-      </w:fldSimple>
+      <w:r>
+        <w:fldChar w:fldCharType="begin"/>
+      </w:r>
+      <w:r>
+        <w:instrText xml:space="preserve"> SEQ </w:instrText>
+      </w:r>
+      <w:r>
+        <w:instrText>그림</w:instrText>
+      </w:r>
+      <w:r>
+        <w:instrText xml:space="preserve"> \* ARABIC </w:instrText>
+      </w:r>
+      <w:r>
+        <w:fldChar w:fldCharType="separate"/>
+      </w:r>
+      <w:r>
+        <w:rPr>
+          <w:noProof/>
+        </w:rPr>
+        <w:t>1</w:t>
+      </w:r>
+      <w:r>
+        <w:rPr>
+          <w:noProof/>
+        </w:rPr>
+        <w:fldChar w:fldCharType="end"/>
+      </w:r>
       <w:r>
         <w:rPr>
           <w:rFonts w:hint="eastAsia"/>
@@ -7017,145 +7022,89 @@
         <w:pStyle w:val="ac"/>
       </w:pPr>
       <w:bookmarkStart w:id="6" w:name="_Toc431233100"/>
-      <w:proofErr w:type="gramStart"/>
       <w:r>
         <w:rPr>
           <w:rFonts w:hint="eastAsia"/>
         </w:rPr>
-        <w:t>NPS :</w:t>
-      </w:r>
-      <w:proofErr w:type="gramEnd"/>
+        <w:t>NPS : Network Printer System</w:t>
+      </w:r>
+      <w:bookmarkEnd w:id="6"/>
+    </w:p>
+    <w:p>
+      <w:pPr>
+        <w:pStyle w:val="ac"/>
+      </w:pPr>
+      <w:bookmarkStart w:id="7" w:name="_Toc431233101"/>
       <w:r>
         <w:rPr>
           <w:rFonts w:hint="eastAsia"/>
         </w:rPr>
-        <w:t xml:space="preserve"> Network Printer System</w:t>
-      </w:r>
-      <w:bookmarkEnd w:id="6"/>
+        <w:t>SW : Software</w:t>
+      </w:r>
+      <w:bookmarkEnd w:id="7"/>
     </w:p>
     <w:p>
       <w:pPr>
         <w:pStyle w:val="ac"/>
       </w:pPr>
-      <w:bookmarkStart w:id="7" w:name="_Toc431233101"/>
-      <w:proofErr w:type="gramStart"/>
+      <w:bookmarkStart w:id="8" w:name="_Toc431233102"/>
       <w:r>
         <w:rPr>
           <w:rFonts w:hint="eastAsia"/>
         </w:rPr>
-        <w:t>SW :</w:t>
-      </w:r>
-      <w:proofErr w:type="gramEnd"/>
+        <w:t>HW : Hardware</w:t>
+      </w:r>
+      <w:bookmarkEnd w:id="8"/>
+    </w:p>
+    <w:p>
+      <w:pPr>
+        <w:pStyle w:val="ac"/>
+      </w:pPr>
+      <w:bookmarkStart w:id="9" w:name="_Toc431233103"/>
       <w:r>
         <w:rPr>
           <w:rFonts w:hint="eastAsia"/>
         </w:rPr>
-        <w:t xml:space="preserve"> Software</w:t>
-      </w:r>
-      <w:bookmarkEnd w:id="7"/>
+        <w:t>EP : Extracted Paper</w:t>
+      </w:r>
+      <w:bookmarkEnd w:id="9"/>
     </w:p>
     <w:p>
       <w:pPr>
         <w:pStyle w:val="ac"/>
       </w:pPr>
-      <w:bookmarkStart w:id="8" w:name="_Toc431233102"/>
-      <w:proofErr w:type="gramStart"/>
+      <w:bookmarkStart w:id="10" w:name="_Toc431233104"/>
       <w:r>
         <w:rPr>
           <w:rFonts w:hint="eastAsia"/>
         </w:rPr>
-        <w:t>HW :</w:t>
-      </w:r>
-      <w:proofErr w:type="gramEnd"/>
+        <w:t>EI : Extracted Ink</w:t>
+      </w:r>
+      <w:bookmarkEnd w:id="10"/>
+    </w:p>
+    <w:p>
+      <w:pPr>
+        <w:pStyle w:val="ac"/>
+      </w:pPr>
+      <w:bookmarkStart w:id="11" w:name="_Toc431233105"/>
       <w:r>
         <w:rPr>
           <w:rFonts w:hint="eastAsia"/>
         </w:rPr>
-        <w:t xml:space="preserve"> Hardware</w:t>
-      </w:r>
-      <w:bookmarkEnd w:id="8"/>
+        <w:t>AP : Add Paper</w:t>
+      </w:r>
+      <w:bookmarkEnd w:id="11"/>
     </w:p>
     <w:p>
       <w:pPr>
         <w:pStyle w:val="ac"/>
       </w:pPr>
-      <w:bookmarkStart w:id="9" w:name="_Toc431233103"/>
-      <w:proofErr w:type="gramStart"/>
+      <w:bookmarkStart w:id="12" w:name="_Toc431233106"/>
       <w:r>
         <w:rPr>
           <w:rFonts w:hint="eastAsia"/>
         </w:rPr>
-        <w:t>EP :</w:t>
-      </w:r>
-      <w:proofErr w:type="gramEnd"/>
-      <w:r>
-        <w:rPr>
-          <w:rFonts w:hint="eastAsia"/>
-        </w:rPr>
-        <w:t xml:space="preserve"> Extracted Paper</w:t>
-      </w:r>
-      <w:bookmarkEnd w:id="9"/>
-    </w:p>
-    <w:p>
-      <w:pPr>
-        <w:pStyle w:val="ac"/>
-      </w:pPr>
-      <w:bookmarkStart w:id="10" w:name="_Toc431233104"/>
-      <w:proofErr w:type="gramStart"/>
-      <w:r>
-        <w:rPr>
-          <w:rFonts w:hint="eastAsia"/>
-        </w:rPr>
-        <w:t>EI :</w:t>
-      </w:r>
-      <w:proofErr w:type="gramEnd"/>
-      <w:r>
-        <w:rPr>
-          <w:rFonts w:hint="eastAsia"/>
-        </w:rPr>
-        <w:t xml:space="preserve"> Extracted Ink</w:t>
-      </w:r>
-      <w:bookmarkEnd w:id="10"/>
-    </w:p>
-    <w:p>
-      <w:pPr>
-        <w:pStyle w:val="ac"/>
-      </w:pPr>
-      <w:bookmarkStart w:id="11" w:name="_Toc431233105"/>
-      <w:proofErr w:type="gramStart"/>
-      <w:r>
-        <w:rPr>
-          <w:rFonts w:hint="eastAsia"/>
-        </w:rPr>
-        <w:t>AP :</w:t>
-      </w:r>
-      <w:proofErr w:type="gramEnd"/>
-      <w:r>
-        <w:rPr>
-          <w:rFonts w:hint="eastAsia"/>
-        </w:rPr>
-        <w:t xml:space="preserve"> Add Paper</w:t>
-      </w:r>
-      <w:bookmarkEnd w:id="11"/>
-    </w:p>
-    <w:p>
-      <w:pPr>
-        <w:pStyle w:val="ac"/>
-      </w:pPr>
-      <w:bookmarkStart w:id="12" w:name="_Toc431233106"/>
-      <w:proofErr w:type="gramStart"/>
-      <w:r>
-        <w:rPr>
-          <w:rFonts w:hint="eastAsia"/>
-        </w:rPr>
-        <w:t>AI :</w:t>
-      </w:r>
-      <w:proofErr w:type="gramEnd"/>
-      <w:r>
-        <w:rPr>
-          <w:rFonts w:hint="eastAsia"/>
-        </w:rPr>
-        <w:t xml:space="preserve"> Add Ink</w:t>
+        <w:t>AI : Add Ink</w:t>
       </w:r>
       <w:bookmarkEnd w:id="12"/>
     </w:p>
@@ -8021,21 +7970,7 @@
         <w:rPr>
           <w:rFonts w:hint="eastAsia"/>
         </w:rPr>
-        <w:t xml:space="preserve">모든 시스템은 SW만으로 구현하고 HW가 필요한 부분은 SW 모듈을 만들어서 가상으로 HW를 구현한다. 따라서 모든 명령은 </w:t>
-      </w:r>
-      <w:proofErr w:type="spellStart"/>
-      <w:r>
-        <w:rPr>
-          <w:rFonts w:hint="eastAsia"/>
-        </w:rPr>
-        <w:t>Cygwin</w:t>
-      </w:r>
-      <w:proofErr w:type="spellEnd"/>
-      <w:r>
-        <w:rPr>
-          <w:rFonts w:hint="eastAsia"/>
-        </w:rPr>
-        <w:t>의 command로 수행된다.</w:t>
+        <w:t>모든 시스템은 SW만으로 구현하고 HW가 필요한 부분은 SW 모듈을 만들어서 가상으로 HW를 구현한다. 따라서 모든 명령은 Cygwin의 command로 수행된다.</w:t>
       </w:r>
       <w:bookmarkEnd w:id="25"/>
     </w:p>
@@ -8131,7 +8066,7 @@
                     <a:blip r:embed="rId9" cstate="print">
                       <a:extLst>
                         <a:ext uri="{28A0092B-C50C-407E-A947-70E740481C1C}">
-                          <a14:useLocalDpi xmlns:a14="http://schemas.microsoft.com/office/drawing/2010/main" xmlns:wps="http://schemas.microsoft.com/office/word/2010/wordprocessingShape" xmlns:wpi="http://schemas.microsoft.com/office/word/2010/wordprocessingInk" xmlns:wpg="http://schemas.microsoft.com/office/word/2010/wordprocessingGroup" xmlns:w15="http://schemas.microsoft.com/office/word/2012/wordml" xmlns:w14="http://schemas.microsoft.com/office/word/2010/wordml" xmlns:w="http://schemas.openxmlformats.org/wordprocessingml/2006/main" xmlns:w10="urn:schemas-microsoft-com:office:word" xmlns:wp14="http://schemas.microsoft.com/office/word/2010/wordprocessingDrawing" xmlns:v="urn:schemas-microsoft-com:vml" xmlns:o="urn:schemas-microsoft-com:office:office" xmlns:mc="http://schemas.openxmlformats.org/markup-compatibility/2006" xmlns:wpc="http://schemas.microsoft.com/office/word/2010/wordprocessingCanvas" xmlns="" val="0"/>
+                          <a14:useLocalDpi xmlns:a14="http://schemas.microsoft.com/office/drawing/2010/main" val="0"/>
                         </a:ext>
                       </a:extLst>
                     </a:blip>
@@ -8156,7 +8091,7 @@
                     </a:ln>
                     <a:extLst>
                       <a:ext uri="{53640926-AAD7-44D8-BBD7-CCE9431645EC}">
-                        <a14:shadowObscured xmlns:a14="http://schemas.microsoft.com/office/drawing/2010/main" xmlns:wps="http://schemas.microsoft.com/office/word/2010/wordprocessingShape" xmlns:wpi="http://schemas.microsoft.com/office/word/2010/wordprocessingInk" xmlns:wpg="http://schemas.microsoft.com/office/word/2010/wordprocessingGroup" xmlns:w15="http://schemas.microsoft.com/office/word/2012/wordml" xmlns:w14="http://schemas.microsoft.com/office/word/2010/wordml" xmlns:w="http://schemas.openxmlformats.org/wordprocessingml/2006/main" xmlns:w10="urn:schemas-microsoft-com:office:word" xmlns:wp14="http://schemas.microsoft.com/office/word/2010/wordprocessingDrawing" xmlns:v="urn:schemas-microsoft-com:vml" xmlns:o="urn:schemas-microsoft-com:office:office" xmlns:mc="http://schemas.openxmlformats.org/markup-compatibility/2006" xmlns:wpc="http://schemas.microsoft.com/office/word/2010/wordprocessingCanvas" xmlns=""/>
+                        <a14:shadowObscured xmlns:a14="http://schemas.microsoft.com/office/drawing/2010/main"/>
                       </a:ext>
                     </a:extLst>
                   </pic:spPr>
@@ -8198,7 +8133,7 @@
         <w:tblStyle w:val="aa"/>
         <w:tblW w:w="7622" w:type="dxa"/>
         <w:jc w:val="right"/>
-        <w:tblLook w:val="04A0"/>
+        <w:tblLook w:val="04A0" w:firstRow="1" w:lastRow="0" w:firstColumn="1" w:lastColumn="0" w:noHBand="0" w:noVBand="1"/>
       </w:tblPr>
       <w:tblGrid>
         <w:gridCol w:w="2519"/>
@@ -8213,23 +8148,13 @@
             <w:tcW w:w="2519" w:type="dxa"/>
           </w:tcPr>
           <w:p>
-            <w:proofErr w:type="spellStart"/>
             <w:r>
               <w:rPr>
                 <w:rFonts w:hint="eastAsia"/>
                 <w:b/>
                 <w:bCs/>
               </w:rPr>
-              <w:t>Input/Output</w:t>
-            </w:r>
-            <w:proofErr w:type="spellEnd"/>
-            <w:r>
-              <w:rPr>
-                <w:rFonts w:hint="eastAsia"/>
-                <w:b/>
-                <w:bCs/>
-              </w:rPr>
-              <w:t xml:space="preserve"> Event</w:t>
+              <w:t>Input/Output Event</w:t>
             </w:r>
           </w:p>
         </w:tc>
@@ -8578,7 +8503,7 @@
                     <a:blip r:embed="rId10" cstate="print">
                       <a:extLst>
                         <a:ext uri="{28A0092B-C50C-407E-A947-70E740481C1C}">
-                          <a14:useLocalDpi xmlns:a14="http://schemas.microsoft.com/office/drawing/2010/main" xmlns:wps="http://schemas.microsoft.com/office/word/2010/wordprocessingShape" xmlns:wpi="http://schemas.microsoft.com/office/word/2010/wordprocessingInk" xmlns:wpg="http://schemas.microsoft.com/office/word/2010/wordprocessingGroup" xmlns:w15="http://schemas.microsoft.com/office/word/2012/wordml" xmlns:w14="http://schemas.microsoft.com/office/word/2010/wordml" xmlns:w="http://schemas.openxmlformats.org/wordprocessingml/2006/main" xmlns:w10="urn:schemas-microsoft-com:office:word" xmlns:wp14="http://schemas.microsoft.com/office/word/2010/wordprocessingDrawing" xmlns:v="urn:schemas-microsoft-com:vml" xmlns:o="urn:schemas-microsoft-com:office:office" xmlns:mc="http://schemas.openxmlformats.org/markup-compatibility/2006" xmlns:wpc="http://schemas.microsoft.com/office/word/2010/wordprocessingCanvas" xmlns="" val="0"/>
+                          <a14:useLocalDpi xmlns:a14="http://schemas.microsoft.com/office/drawing/2010/main" val="0"/>
                         </a:ext>
                       </a:extLst>
                     </a:blip>
@@ -8671,7 +8596,7 @@
         <w:tblStyle w:val="aa"/>
         <w:tblW w:w="7622" w:type="dxa"/>
         <w:jc w:val="right"/>
-        <w:tblLook w:val="04A0"/>
+        <w:tblLook w:val="04A0" w:firstRow="1" w:lastRow="0" w:firstColumn="1" w:lastColumn="0" w:noHBand="0" w:noVBand="1"/>
       </w:tblPr>
       <w:tblGrid>
         <w:gridCol w:w="2519"/>
@@ -8901,7 +8826,7 @@
         <w:tblStyle w:val="aa"/>
         <w:tblW w:w="7622" w:type="dxa"/>
         <w:jc w:val="right"/>
-        <w:tblLook w:val="04A0"/>
+        <w:tblLook w:val="04A0" w:firstRow="1" w:lastRow="0" w:firstColumn="1" w:lastColumn="0" w:noHBand="0" w:noVBand="1"/>
       </w:tblPr>
       <w:tblGrid>
         <w:gridCol w:w="1923"/>
@@ -9055,19 +8980,11 @@
             <w:tcW w:w="3119" w:type="dxa"/>
           </w:tcPr>
           <w:p>
-            <w:proofErr w:type="spellStart"/>
-            <w:r>
-              <w:rPr>
-                <w:rFonts w:hint="eastAsia"/>
-              </w:rPr>
-              <w:t>Int</w:t>
-            </w:r>
-            <w:proofErr w:type="spellEnd"/>
-            <w:r>
-              <w:rPr>
-                <w:rFonts w:hint="eastAsia"/>
-              </w:rPr>
-              <w:t xml:space="preserve"> </w:t>
+            <w:r>
+              <w:rPr>
+                <w:rFonts w:hint="eastAsia"/>
+              </w:rPr>
+              <w:t xml:space="preserve">Int </w:t>
             </w:r>
           </w:p>
         </w:tc>
@@ -9224,64 +9141,22 @@
               <w:rPr>
                 <w:rFonts w:hint="eastAsia"/>
               </w:rPr>
-              <w:t xml:space="preserve">- </w:t>
-            </w:r>
-            <w:proofErr w:type="spellStart"/>
-            <w:r>
-              <w:rPr>
-                <w:rFonts w:hint="eastAsia"/>
-              </w:rPr>
-              <w:t>Int</w:t>
-            </w:r>
-            <w:proofErr w:type="spellEnd"/>
-            <w:r>
-              <w:rPr>
-                <w:rFonts w:hint="eastAsia"/>
-              </w:rPr>
-              <w:t xml:space="preserve"> ink</w:t>
-            </w:r>
-          </w:p>
-          <w:p>
-            <w:r>
-              <w:rPr>
-                <w:rFonts w:hint="eastAsia"/>
-              </w:rPr>
-              <w:t xml:space="preserve">- </w:t>
-            </w:r>
-            <w:proofErr w:type="spellStart"/>
-            <w:r>
-              <w:rPr>
-                <w:rFonts w:hint="eastAsia"/>
-              </w:rPr>
-              <w:t>Int</w:t>
-            </w:r>
-            <w:proofErr w:type="spellEnd"/>
-            <w:r>
-              <w:rPr>
-                <w:rFonts w:hint="eastAsia"/>
-              </w:rPr>
-              <w:t xml:space="preserve"> paper</w:t>
+              <w:t>- Int ink</w:t>
+            </w:r>
+          </w:p>
+          <w:p>
+            <w:r>
+              <w:rPr>
+                <w:rFonts w:hint="eastAsia"/>
+              </w:rPr>
+              <w:t>- Int paper</w:t>
             </w:r>
             <w:r>
               <w:rPr>
                 <w:rFonts w:hint="eastAsia"/>
               </w:rPr>
               <w:br/>
-              <w:t xml:space="preserve">- String </w:t>
-            </w:r>
-            <w:proofErr w:type="spellStart"/>
-            <w:r>
-              <w:rPr>
-                <w:rFonts w:hint="eastAsia"/>
-              </w:rPr>
-              <w:t>printData</w:t>
-            </w:r>
-            <w:proofErr w:type="spellEnd"/>
-            <w:r>
-              <w:rPr>
-                <w:rFonts w:hint="eastAsia"/>
-              </w:rPr>
-              <w:t xml:space="preserve"> </w:t>
+              <w:t xml:space="preserve">- String printData </w:t>
             </w:r>
           </w:p>
           <w:p>
@@ -9313,21 +9188,7 @@
               <w:rPr>
                 <w:rFonts w:hint="eastAsia"/>
               </w:rPr>
-              <w:t xml:space="preserve">- Array </w:t>
-            </w:r>
-            <w:proofErr w:type="spellStart"/>
-            <w:r>
-              <w:rPr>
-                <w:rFonts w:hint="eastAsia"/>
-              </w:rPr>
-              <w:t>userList</w:t>
-            </w:r>
-            <w:proofErr w:type="spellEnd"/>
-            <w:r>
-              <w:rPr>
-                <w:rFonts w:hint="eastAsia"/>
-              </w:rPr>
-              <w:t xml:space="preserve"> </w:t>
+              <w:t xml:space="preserve">- Array userList </w:t>
             </w:r>
           </w:p>
         </w:tc>
@@ -9402,7 +9263,7 @@
                     <a:blip r:embed="rId11" cstate="print">
                       <a:extLst>
                         <a:ext uri="{28A0092B-C50C-407E-A947-70E740481C1C}">
-                          <a14:useLocalDpi xmlns:a14="http://schemas.microsoft.com/office/drawing/2010/main" xmlns:wps="http://schemas.microsoft.com/office/word/2010/wordprocessingShape" xmlns:wpi="http://schemas.microsoft.com/office/word/2010/wordprocessingInk" xmlns:wpg="http://schemas.microsoft.com/office/word/2010/wordprocessingGroup" xmlns:w15="http://schemas.microsoft.com/office/word/2012/wordml" xmlns:w14="http://schemas.microsoft.com/office/word/2010/wordml" xmlns:w="http://schemas.openxmlformats.org/wordprocessingml/2006/main" xmlns:w10="urn:schemas-microsoft-com:office:word" xmlns:wp14="http://schemas.microsoft.com/office/word/2010/wordprocessingDrawing" xmlns:v="urn:schemas-microsoft-com:vml" xmlns:o="urn:schemas-microsoft-com:office:office" xmlns:mc="http://schemas.openxmlformats.org/markup-compatibility/2006" xmlns:wpc="http://schemas.microsoft.com/office/word/2010/wordprocessingCanvas" xmlns="" val="0"/>
+                          <a14:useLocalDpi xmlns:a14="http://schemas.microsoft.com/office/drawing/2010/main" val="0"/>
                         </a:ext>
                       </a:extLst>
                     </a:blip>
@@ -9478,7 +9339,7 @@
         <w:tblStyle w:val="aa"/>
         <w:tblW w:w="7622" w:type="dxa"/>
         <w:jc w:val="right"/>
-        <w:tblLook w:val="04A0"/>
+        <w:tblLook w:val="04A0" w:firstRow="1" w:lastRow="0" w:firstColumn="1" w:lastColumn="0" w:noHBand="0" w:noVBand="1"/>
       </w:tblPr>
       <w:tblGrid>
         <w:gridCol w:w="2519"/>
@@ -9751,7 +9612,7 @@
         <w:tblStyle w:val="aa"/>
         <w:tblW w:w="7622" w:type="dxa"/>
         <w:jc w:val="right"/>
-        <w:tblLook w:val="04A0"/>
+        <w:tblLook w:val="04A0" w:firstRow="1" w:lastRow="0" w:firstColumn="1" w:lastColumn="0" w:noHBand="0" w:noVBand="1"/>
       </w:tblPr>
       <w:tblGrid>
         <w:gridCol w:w="2519"/>
@@ -10001,7 +9862,7 @@
         <w:tblStyle w:val="aa"/>
         <w:tblW w:w="7655" w:type="dxa"/>
         <w:jc w:val="right"/>
-        <w:tblLook w:val="04A0"/>
+        <w:tblLook w:val="04A0" w:firstRow="1" w:lastRow="0" w:firstColumn="1" w:lastColumn="0" w:noHBand="0" w:noVBand="1"/>
       </w:tblPr>
       <w:tblGrid>
         <w:gridCol w:w="1985"/>
@@ -10155,19 +10016,11 @@
             <w:tcW w:w="2410" w:type="dxa"/>
           </w:tcPr>
           <w:p>
-            <w:proofErr w:type="spellStart"/>
-            <w:r>
-              <w:rPr>
-                <w:rFonts w:hint="eastAsia"/>
-              </w:rPr>
-              <w:t>Int</w:t>
-            </w:r>
-            <w:proofErr w:type="spellEnd"/>
-            <w:r>
-              <w:rPr>
-                <w:rFonts w:hint="eastAsia"/>
-              </w:rPr>
-              <w:t xml:space="preserve"> </w:t>
+            <w:r>
+              <w:rPr>
+                <w:rFonts w:hint="eastAsia"/>
+              </w:rPr>
+              <w:t xml:space="preserve">Int </w:t>
             </w:r>
           </w:p>
         </w:tc>
@@ -10324,64 +10177,22 @@
               <w:rPr>
                 <w:rFonts w:hint="eastAsia"/>
               </w:rPr>
-              <w:t xml:space="preserve">- </w:t>
-            </w:r>
-            <w:proofErr w:type="spellStart"/>
-            <w:r>
-              <w:rPr>
-                <w:rFonts w:hint="eastAsia"/>
-              </w:rPr>
-              <w:t>Int</w:t>
-            </w:r>
-            <w:proofErr w:type="spellEnd"/>
-            <w:r>
-              <w:rPr>
-                <w:rFonts w:hint="eastAsia"/>
-              </w:rPr>
-              <w:t xml:space="preserve"> ink</w:t>
-            </w:r>
-          </w:p>
-          <w:p>
-            <w:r>
-              <w:rPr>
-                <w:rFonts w:hint="eastAsia"/>
-              </w:rPr>
-              <w:t xml:space="preserve">- </w:t>
-            </w:r>
-            <w:proofErr w:type="spellStart"/>
-            <w:r>
-              <w:rPr>
-                <w:rFonts w:hint="eastAsia"/>
-              </w:rPr>
-              <w:t>Int</w:t>
-            </w:r>
-            <w:proofErr w:type="spellEnd"/>
-            <w:r>
-              <w:rPr>
-                <w:rFonts w:hint="eastAsia"/>
-              </w:rPr>
-              <w:t xml:space="preserve"> paper</w:t>
+              <w:t>- Int ink</w:t>
+            </w:r>
+          </w:p>
+          <w:p>
+            <w:r>
+              <w:rPr>
+                <w:rFonts w:hint="eastAsia"/>
+              </w:rPr>
+              <w:t>- Int paper</w:t>
             </w:r>
             <w:r>
               <w:rPr>
                 <w:rFonts w:hint="eastAsia"/>
               </w:rPr>
               <w:br/>
-              <w:t xml:space="preserve">- String </w:t>
-            </w:r>
-            <w:proofErr w:type="spellStart"/>
-            <w:r>
-              <w:rPr>
-                <w:rFonts w:hint="eastAsia"/>
-              </w:rPr>
-              <w:t>printData</w:t>
-            </w:r>
-            <w:proofErr w:type="spellEnd"/>
-            <w:r>
-              <w:rPr>
-                <w:rFonts w:hint="eastAsia"/>
-              </w:rPr>
-              <w:t xml:space="preserve"> </w:t>
+              <w:t xml:space="preserve">- String printData </w:t>
             </w:r>
           </w:p>
           <w:p>
@@ -10413,21 +10224,7 @@
               <w:rPr>
                 <w:rFonts w:hint="eastAsia"/>
               </w:rPr>
-              <w:t xml:space="preserve">- Array </w:t>
-            </w:r>
-            <w:proofErr w:type="spellStart"/>
-            <w:r>
-              <w:rPr>
-                <w:rFonts w:hint="eastAsia"/>
-              </w:rPr>
-              <w:t>userList</w:t>
-            </w:r>
-            <w:proofErr w:type="spellEnd"/>
-            <w:r>
-              <w:rPr>
-                <w:rFonts w:hint="eastAsia"/>
-              </w:rPr>
-              <w:t xml:space="preserve"> </w:t>
+              <w:t xml:space="preserve">- Array userList </w:t>
             </w:r>
           </w:p>
         </w:tc>
@@ -10563,77 +10360,71 @@
                 <w:rFonts w:hint="eastAsia"/>
                 <w:kern w:val="0"/>
               </w:rPr>
-              <w:t xml:space="preserve">- </w:t>
-            </w:r>
-            <w:proofErr w:type="spellStart"/>
-            <w:r>
-              <w:rPr>
-                <w:rFonts w:hint="eastAsia"/>
+              <w:t>- Int ink</w:t>
+            </w:r>
+          </w:p>
+          <w:p>
+            <w:pPr>
+              <w:rPr>
                 <w:kern w:val="0"/>
               </w:rPr>
-              <w:t>Int</w:t>
-            </w:r>
-            <w:proofErr w:type="spellEnd"/>
+            </w:pPr>
             <w:r>
               <w:rPr>
                 <w:rFonts w:hint="eastAsia"/>
                 <w:kern w:val="0"/>
               </w:rPr>
-              <w:t xml:space="preserve"> ink</w:t>
-            </w:r>
-          </w:p>
-          <w:p>
-            <w:pPr>
-              <w:rPr>
+              <w:t>- Int paper</w:t>
+            </w:r>
+            <w:r>
+              <w:rPr>
+                <w:rFonts w:hint="eastAsia"/>
                 <w:kern w:val="0"/>
               </w:rPr>
-            </w:pPr>
-            <w:r>
-              <w:rPr>
-                <w:rFonts w:hint="eastAsia"/>
+              <w:br/>
+              <w:t xml:space="preserve">- String printData </w:t>
+            </w:r>
+          </w:p>
+          <w:p>
+            <w:pPr>
+              <w:rPr>
                 <w:kern w:val="0"/>
               </w:rPr>
-              <w:t xml:space="preserve">- </w:t>
-            </w:r>
-            <w:proofErr w:type="spellStart"/>
+            </w:pPr>
             <w:r>
               <w:rPr>
                 <w:rFonts w:hint="eastAsia"/>
                 <w:kern w:val="0"/>
               </w:rPr>
-              <w:t>Int</w:t>
-            </w:r>
-            <w:proofErr w:type="spellEnd"/>
-            <w:r>
-              <w:rPr>
-                <w:rFonts w:hint="eastAsia"/>
+              <w:t>- String time</w:t>
+            </w:r>
+          </w:p>
+          <w:p>
+            <w:pPr>
+              <w:rPr>
                 <w:kern w:val="0"/>
               </w:rPr>
-              <w:t xml:space="preserve"> paper</w:t>
-            </w:r>
+            </w:pPr>
             <w:r>
               <w:rPr>
                 <w:rFonts w:hint="eastAsia"/>
                 <w:kern w:val="0"/>
               </w:rPr>
-              <w:br/>
-              <w:t xml:space="preserve">- String </w:t>
-            </w:r>
-            <w:proofErr w:type="spellStart"/>
-            <w:r>
-              <w:rPr>
-                <w:rFonts w:hint="eastAsia"/>
+              <w:t>- String status</w:t>
+            </w:r>
+          </w:p>
+          <w:p>
+            <w:pPr>
+              <w:rPr>
                 <w:kern w:val="0"/>
               </w:rPr>
-              <w:t>printData</w:t>
-            </w:r>
-            <w:proofErr w:type="spellEnd"/>
+            </w:pPr>
             <w:r>
               <w:rPr>
                 <w:rFonts w:hint="eastAsia"/>
                 <w:kern w:val="0"/>
               </w:rPr>
-              <w:t xml:space="preserve"> </w:t>
+              <w:t>- Array content</w:t>
             </w:r>
           </w:p>
           <w:p>
@@ -10647,65 +10438,7 @@
                 <w:rFonts w:hint="eastAsia"/>
                 <w:kern w:val="0"/>
               </w:rPr>
-              <w:t>- String time</w:t>
-            </w:r>
-          </w:p>
-          <w:p>
-            <w:pPr>
-              <w:rPr>
-                <w:kern w:val="0"/>
-              </w:rPr>
-            </w:pPr>
-            <w:r>
-              <w:rPr>
-                <w:rFonts w:hint="eastAsia"/>
-                <w:kern w:val="0"/>
-              </w:rPr>
-              <w:t>- String status</w:t>
-            </w:r>
-          </w:p>
-          <w:p>
-            <w:pPr>
-              <w:rPr>
-                <w:kern w:val="0"/>
-              </w:rPr>
-            </w:pPr>
-            <w:r>
-              <w:rPr>
-                <w:rFonts w:hint="eastAsia"/>
-                <w:kern w:val="0"/>
-              </w:rPr>
-              <w:t>- Array content</w:t>
-            </w:r>
-          </w:p>
-          <w:p>
-            <w:pPr>
-              <w:rPr>
-                <w:kern w:val="0"/>
-              </w:rPr>
-            </w:pPr>
-            <w:r>
-              <w:rPr>
-                <w:rFonts w:hint="eastAsia"/>
-                <w:kern w:val="0"/>
-              </w:rPr>
-              <w:t xml:space="preserve">- Array </w:t>
-            </w:r>
-            <w:proofErr w:type="spellStart"/>
-            <w:r>
-              <w:rPr>
-                <w:rFonts w:hint="eastAsia"/>
-                <w:kern w:val="0"/>
-              </w:rPr>
-              <w:t>userList</w:t>
-            </w:r>
-            <w:proofErr w:type="spellEnd"/>
-            <w:r>
-              <w:rPr>
-                <w:rFonts w:hint="eastAsia"/>
-                <w:kern w:val="0"/>
-              </w:rPr>
-              <w:t xml:space="preserve"> </w:t>
+              <w:t xml:space="preserve">- Array userList </w:t>
             </w:r>
           </w:p>
         </w:tc>
@@ -10784,7 +10517,7 @@
                     <a:blip r:embed="rId12" cstate="print">
                       <a:extLst>
                         <a:ext uri="{28A0092B-C50C-407E-A947-70E740481C1C}">
-                          <a14:useLocalDpi xmlns:a14="http://schemas.microsoft.com/office/drawing/2010/main" xmlns:wps="http://schemas.microsoft.com/office/word/2010/wordprocessingShape" xmlns:wpi="http://schemas.microsoft.com/office/word/2010/wordprocessingInk" xmlns:wpg="http://schemas.microsoft.com/office/word/2010/wordprocessingGroup" xmlns:w15="http://schemas.microsoft.com/office/word/2012/wordml" xmlns:w14="http://schemas.microsoft.com/office/word/2010/wordml" xmlns:w="http://schemas.openxmlformats.org/wordprocessingml/2006/main" xmlns:w10="urn:schemas-microsoft-com:office:word" xmlns:wp14="http://schemas.microsoft.com/office/word/2010/wordprocessingDrawing" xmlns:v="urn:schemas-microsoft-com:vml" xmlns:o="urn:schemas-microsoft-com:office:office" xmlns:mc="http://schemas.openxmlformats.org/markup-compatibility/2006" xmlns:wpc="http://schemas.microsoft.com/office/word/2010/wordprocessingCanvas" xmlns="" val="0"/>
+                          <a14:useLocalDpi xmlns:a14="http://schemas.microsoft.com/office/drawing/2010/main" val="0"/>
                         </a:ext>
                       </a:extLst>
                     </a:blip>
@@ -10862,7 +10595,7 @@
                     <a:blip r:embed="rId13" cstate="print">
                       <a:extLst>
                         <a:ext uri="{28A0092B-C50C-407E-A947-70E740481C1C}">
-                          <a14:useLocalDpi xmlns:a14="http://schemas.microsoft.com/office/drawing/2010/main" xmlns:wps="http://schemas.microsoft.com/office/word/2010/wordprocessingShape" xmlns:wpi="http://schemas.microsoft.com/office/word/2010/wordprocessingInk" xmlns:wpg="http://schemas.microsoft.com/office/word/2010/wordprocessingGroup" xmlns:w15="http://schemas.microsoft.com/office/word/2012/wordml" xmlns:w14="http://schemas.microsoft.com/office/word/2010/wordml" xmlns:w="http://schemas.openxmlformats.org/wordprocessingml/2006/main" xmlns:w10="urn:schemas-microsoft-com:office:word" xmlns:wp14="http://schemas.microsoft.com/office/word/2010/wordprocessingDrawing" xmlns:v="urn:schemas-microsoft-com:vml" xmlns:o="urn:schemas-microsoft-com:office:office" xmlns:mc="http://schemas.openxmlformats.org/markup-compatibility/2006" xmlns:wpc="http://schemas.microsoft.com/office/word/2010/wordprocessingCanvas" xmlns="" val="0"/>
+                          <a14:useLocalDpi xmlns:a14="http://schemas.microsoft.com/office/drawing/2010/main" val="0"/>
                         </a:ext>
                       </a:extLst>
                     </a:blip>
@@ -10947,7 +10680,7 @@
         <w:tblStyle w:val="aa"/>
         <w:tblW w:w="7622" w:type="dxa"/>
         <w:jc w:val="right"/>
-        <w:tblLook w:val="04A0"/>
+        <w:tblLook w:val="04A0" w:firstRow="1" w:lastRow="0" w:firstColumn="1" w:lastColumn="0" w:noHBand="0" w:noVBand="1"/>
       </w:tblPr>
       <w:tblGrid>
         <w:gridCol w:w="2519"/>
@@ -11236,7 +10969,7 @@
         <w:tblStyle w:val="aa"/>
         <w:tblW w:w="7622" w:type="dxa"/>
         <w:jc w:val="right"/>
-        <w:tblLook w:val="04A0"/>
+        <w:tblLook w:val="04A0" w:firstRow="1" w:lastRow="0" w:firstColumn="1" w:lastColumn="0" w:noHBand="0" w:noVBand="1"/>
       </w:tblPr>
       <w:tblGrid>
         <w:gridCol w:w="2519"/>
@@ -11508,7 +11241,7 @@
         <w:tblStyle w:val="aa"/>
         <w:tblW w:w="7622" w:type="dxa"/>
         <w:jc w:val="right"/>
-        <w:tblLook w:val="04A0"/>
+        <w:tblLook w:val="04A0" w:firstRow="1" w:lastRow="0" w:firstColumn="1" w:lastColumn="0" w:noHBand="0" w:noVBand="1"/>
       </w:tblPr>
       <w:tblGrid>
         <w:gridCol w:w="2519"/>
@@ -11781,7 +11514,7 @@
         <w:tblStyle w:val="aa"/>
         <w:tblW w:w="7622" w:type="dxa"/>
         <w:jc w:val="right"/>
-        <w:tblLook w:val="04A0"/>
+        <w:tblLook w:val="04A0" w:firstRow="1" w:lastRow="0" w:firstColumn="1" w:lastColumn="0" w:noHBand="0" w:noVBand="1"/>
       </w:tblPr>
       <w:tblGrid>
         <w:gridCol w:w="2519"/>
@@ -12064,7 +11797,7 @@
         <w:tblStyle w:val="aa"/>
         <w:tblW w:w="7622" w:type="dxa"/>
         <w:jc w:val="right"/>
-        <w:tblLook w:val="04A0"/>
+        <w:tblLook w:val="04A0" w:firstRow="1" w:lastRow="0" w:firstColumn="1" w:lastColumn="0" w:noHBand="0" w:noVBand="1"/>
       </w:tblPr>
       <w:tblGrid>
         <w:gridCol w:w="2519"/>
@@ -12360,7 +12093,7 @@
         <w:tblStyle w:val="aa"/>
         <w:tblW w:w="7622" w:type="dxa"/>
         <w:jc w:val="right"/>
-        <w:tblLook w:val="04A0"/>
+        <w:tblLook w:val="04A0" w:firstRow="1" w:lastRow="0" w:firstColumn="1" w:lastColumn="0" w:noHBand="0" w:noVBand="1"/>
       </w:tblPr>
       <w:tblGrid>
         <w:gridCol w:w="2519"/>
@@ -12586,18 +12319,8 @@
                 <w:color w:val="000000"/>
                 <w:kern w:val="24"/>
               </w:rPr>
-              <w:t xml:space="preserve">출력할 데이터를 </w:t>
-            </w:r>
-            <w:proofErr w:type="spellStart"/>
-            <w:r>
-              <w:rPr>
-                <w:rFonts w:hAnsi="Arial"/>
-                <w:color w:val="000000"/>
-                <w:kern w:val="24"/>
-              </w:rPr>
-              <w:t>입력받아</w:t>
-            </w:r>
-            <w:proofErr w:type="spellEnd"/>
+              <w:t>출력할 데이터를 입력받아</w:t>
+            </w:r>
             <w:r>
               <w:rPr>
                 <w:rFonts w:hint="eastAsia"/>
@@ -12634,7 +12357,7 @@
         <w:tblStyle w:val="aa"/>
         <w:tblW w:w="7622" w:type="dxa"/>
         <w:jc w:val="right"/>
-        <w:tblLook w:val="04A0"/>
+        <w:tblLook w:val="04A0" w:firstRow="1" w:lastRow="0" w:firstColumn="1" w:lastColumn="0" w:noHBand="0" w:noVBand="1"/>
       </w:tblPr>
       <w:tblGrid>
         <w:gridCol w:w="2519"/>
@@ -12860,18 +12583,8 @@
                 <w:color w:val="000000"/>
                 <w:kern w:val="24"/>
               </w:rPr>
-              <w:t xml:space="preserve">스크린에 출력할 데이터를 </w:t>
-            </w:r>
-            <w:proofErr w:type="spellStart"/>
-            <w:r>
-              <w:rPr>
-                <w:rFonts w:hAnsi="Arial"/>
-                <w:color w:val="000000"/>
-                <w:kern w:val="24"/>
-              </w:rPr>
-              <w:t>입력받아</w:t>
-            </w:r>
-            <w:proofErr w:type="spellEnd"/>
+              <w:t>스크린에 출력할 데이터를 입력받아</w:t>
+            </w:r>
             <w:r>
               <w:rPr>
                 <w:rFonts w:hint="eastAsia"/>
@@ -12917,7 +12630,7 @@
         <w:tblStyle w:val="aa"/>
         <w:tblW w:w="7655" w:type="dxa"/>
         <w:jc w:val="right"/>
-        <w:tblLook w:val="04A0"/>
+        <w:tblLook w:val="04A0" w:firstRow="1" w:lastRow="0" w:firstColumn="1" w:lastColumn="0" w:noHBand="0" w:noVBand="1"/>
       </w:tblPr>
       <w:tblGrid>
         <w:gridCol w:w="1985"/>
@@ -13117,23 +12830,13 @@
                 <w:rFonts w:ascii="Arial" w:hAnsi="Arial"/>
               </w:rPr>
             </w:pPr>
-            <w:proofErr w:type="spellStart"/>
-            <w:r>
-              <w:rPr>
-                <w:rFonts w:hint="eastAsia"/>
-                <w:color w:val="000000"/>
-                <w:kern w:val="24"/>
-              </w:rPr>
-              <w:t>Int</w:t>
-            </w:r>
-            <w:proofErr w:type="spellEnd"/>
-            <w:r>
-              <w:rPr>
-                <w:rFonts w:hint="eastAsia"/>
-                <w:color w:val="000000"/>
-                <w:kern w:val="24"/>
-              </w:rPr>
-              <w:t xml:space="preserve"> </w:t>
+            <w:r>
+              <w:rPr>
+                <w:rFonts w:hint="eastAsia"/>
+                <w:color w:val="000000"/>
+                <w:kern w:val="24"/>
+              </w:rPr>
+              <w:t xml:space="preserve">Int </w:t>
             </w:r>
           </w:p>
         </w:tc>
@@ -13200,23 +12903,13 @@
                 <w:rFonts w:ascii="Arial" w:hAnsi="Arial"/>
               </w:rPr>
             </w:pPr>
-            <w:proofErr w:type="spellStart"/>
-            <w:r>
-              <w:rPr>
-                <w:rFonts w:hint="eastAsia"/>
-                <w:color w:val="000000"/>
-                <w:kern w:val="24"/>
-              </w:rPr>
-              <w:t>Int</w:t>
-            </w:r>
-            <w:proofErr w:type="spellEnd"/>
-            <w:r>
-              <w:rPr>
-                <w:rFonts w:hint="eastAsia"/>
-                <w:color w:val="000000"/>
-                <w:kern w:val="24"/>
-              </w:rPr>
-              <w:t xml:space="preserve"> </w:t>
+            <w:r>
+              <w:rPr>
+                <w:rFonts w:hint="eastAsia"/>
+                <w:color w:val="000000"/>
+                <w:kern w:val="24"/>
+              </w:rPr>
+              <w:t xml:space="preserve">Int </w:t>
             </w:r>
           </w:p>
         </w:tc>
@@ -13433,23 +13126,13 @@
                 <w:rFonts w:ascii="Arial" w:hAnsi="Arial"/>
               </w:rPr>
             </w:pPr>
-            <w:proofErr w:type="spellStart"/>
-            <w:r>
-              <w:rPr>
-                <w:rFonts w:hint="eastAsia"/>
-                <w:color w:val="000000"/>
-                <w:kern w:val="24"/>
-              </w:rPr>
-              <w:t>Int</w:t>
-            </w:r>
-            <w:proofErr w:type="spellEnd"/>
-            <w:r>
-              <w:rPr>
-                <w:rFonts w:hint="eastAsia"/>
-                <w:color w:val="000000"/>
-                <w:kern w:val="24"/>
-              </w:rPr>
-              <w:t xml:space="preserve"> </w:t>
+            <w:r>
+              <w:rPr>
+                <w:rFonts w:hint="eastAsia"/>
+                <w:color w:val="000000"/>
+                <w:kern w:val="24"/>
+              </w:rPr>
+              <w:t xml:space="preserve">Int </w:t>
             </w:r>
           </w:p>
         </w:tc>
@@ -13666,23 +13349,13 @@
                 <w:rFonts w:ascii="Arial" w:hAnsi="Arial"/>
               </w:rPr>
             </w:pPr>
-            <w:proofErr w:type="spellStart"/>
-            <w:r>
-              <w:rPr>
-                <w:rFonts w:hint="eastAsia"/>
-                <w:color w:val="000000"/>
-                <w:kern w:val="24"/>
-              </w:rPr>
-              <w:t>Int</w:t>
-            </w:r>
-            <w:proofErr w:type="spellEnd"/>
-            <w:r>
-              <w:rPr>
-                <w:rFonts w:hint="eastAsia"/>
-                <w:color w:val="000000"/>
-                <w:kern w:val="24"/>
-              </w:rPr>
-              <w:t xml:space="preserve"> </w:t>
+            <w:r>
+              <w:rPr>
+                <w:rFonts w:hint="eastAsia"/>
+                <w:color w:val="000000"/>
+                <w:kern w:val="24"/>
+              </w:rPr>
+              <w:t xml:space="preserve">Int </w:t>
             </w:r>
           </w:p>
         </w:tc>
@@ -13753,23 +13426,13 @@
                 <w:rFonts w:ascii="Arial" w:hAnsi="Arial"/>
               </w:rPr>
             </w:pPr>
-            <w:proofErr w:type="spellStart"/>
-            <w:r>
-              <w:rPr>
-                <w:rFonts w:hint="eastAsia"/>
-                <w:color w:val="000000"/>
-                <w:kern w:val="24"/>
-              </w:rPr>
-              <w:t>Int</w:t>
-            </w:r>
-            <w:proofErr w:type="spellEnd"/>
-            <w:r>
-              <w:rPr>
-                <w:rFonts w:hint="eastAsia"/>
-                <w:color w:val="000000"/>
-                <w:kern w:val="24"/>
-              </w:rPr>
-              <w:t xml:space="preserve"> </w:t>
+            <w:r>
+              <w:rPr>
+                <w:rFonts w:hint="eastAsia"/>
+                <w:color w:val="000000"/>
+                <w:kern w:val="24"/>
+              </w:rPr>
+              <w:t xml:space="preserve">Int </w:t>
             </w:r>
           </w:p>
         </w:tc>
@@ -13873,7 +13536,7 @@
                 <w:color w:val="000000"/>
                 <w:kern w:val="24"/>
               </w:rPr>
-              <w:t xml:space="preserve">Print data </w:t>
+              <w:t>Print data</w:t>
             </w:r>
           </w:p>
         </w:tc>
@@ -14030,58 +13693,22 @@
                 <w:color w:val="000000"/>
                 <w:kern w:val="24"/>
               </w:rPr>
-              <w:t xml:space="preserve">- </w:t>
-            </w:r>
-            <w:proofErr w:type="spellStart"/>
-            <w:r>
-              <w:rPr>
-                <w:rFonts w:hint="eastAsia"/>
-                <w:color w:val="000000"/>
-                <w:kern w:val="24"/>
-              </w:rPr>
-              <w:t>Int</w:t>
-            </w:r>
-            <w:proofErr w:type="spellEnd"/>
-            <w:r>
-              <w:rPr>
-                <w:rFonts w:hint="eastAsia"/>
-                <w:color w:val="000000"/>
-                <w:kern w:val="24"/>
-              </w:rPr>
-              <w:t xml:space="preserve"> ink</w:t>
-            </w:r>
-          </w:p>
-          <w:p>
-            <w:pPr>
-              <w:rPr>
-                <w:rFonts w:ascii="Arial" w:hAnsi="Arial"/>
-              </w:rPr>
-            </w:pPr>
-            <w:r>
-              <w:rPr>
-                <w:rFonts w:hint="eastAsia"/>
-                <w:color w:val="000000"/>
-                <w:kern w:val="24"/>
-              </w:rPr>
-              <w:t xml:space="preserve">- </w:t>
-            </w:r>
-            <w:proofErr w:type="spellStart"/>
-            <w:r>
-              <w:rPr>
-                <w:rFonts w:hint="eastAsia"/>
-                <w:color w:val="000000"/>
-                <w:kern w:val="24"/>
-              </w:rPr>
-              <w:t>Int</w:t>
-            </w:r>
-            <w:proofErr w:type="spellEnd"/>
-            <w:r>
-              <w:rPr>
-                <w:rFonts w:hint="eastAsia"/>
-                <w:color w:val="000000"/>
-                <w:kern w:val="24"/>
-              </w:rPr>
-              <w:t xml:space="preserve"> paper</w:t>
+              <w:t>- Int ink</w:t>
+            </w:r>
+          </w:p>
+          <w:p>
+            <w:pPr>
+              <w:rPr>
+                <w:rFonts w:ascii="Arial" w:hAnsi="Arial"/>
+              </w:rPr>
+            </w:pPr>
+            <w:r>
+              <w:rPr>
+                <w:rFonts w:hint="eastAsia"/>
+                <w:color w:val="000000"/>
+                <w:kern w:val="24"/>
+              </w:rPr>
+              <w:t>- Int paper</w:t>
             </w:r>
             <w:r>
               <w:rPr>
@@ -14090,25 +13717,7 @@
                 <w:kern w:val="24"/>
               </w:rPr>
               <w:br/>
-              <w:t xml:space="preserve">- String </w:t>
-            </w:r>
-            <w:proofErr w:type="spellStart"/>
-            <w:r>
-              <w:rPr>
-                <w:rFonts w:hint="eastAsia"/>
-                <w:color w:val="000000"/>
-                <w:kern w:val="24"/>
-              </w:rPr>
-              <w:t>printData</w:t>
-            </w:r>
-            <w:proofErr w:type="spellEnd"/>
-            <w:r>
-              <w:rPr>
-                <w:rFonts w:hint="eastAsia"/>
-                <w:color w:val="000000"/>
-                <w:kern w:val="24"/>
-              </w:rPr>
-              <w:t xml:space="preserve"> </w:t>
+              <w:t xml:space="preserve">- String printData </w:t>
             </w:r>
           </w:p>
           <w:p>
@@ -14168,25 +13777,7 @@
                 <w:color w:val="000000"/>
                 <w:kern w:val="24"/>
               </w:rPr>
-              <w:t xml:space="preserve">- Array </w:t>
-            </w:r>
-            <w:proofErr w:type="spellStart"/>
-            <w:r>
-              <w:rPr>
-                <w:rFonts w:hint="eastAsia"/>
-                <w:color w:val="000000"/>
-                <w:kern w:val="24"/>
-              </w:rPr>
-              <w:t>userList</w:t>
-            </w:r>
-            <w:proofErr w:type="spellEnd"/>
-            <w:r>
-              <w:rPr>
-                <w:rFonts w:hint="eastAsia"/>
-                <w:color w:val="000000"/>
-                <w:kern w:val="24"/>
-              </w:rPr>
-              <w:t xml:space="preserve"> </w:t>
+              <w:t xml:space="preserve">- Array userList </w:t>
             </w:r>
           </w:p>
         </w:tc>
@@ -14347,7 +13938,7 @@
                     <a:blip r:embed="rId14" cstate="print">
                       <a:extLst>
                         <a:ext uri="{28A0092B-C50C-407E-A947-70E740481C1C}">
-                          <a14:useLocalDpi xmlns:a14="http://schemas.microsoft.com/office/drawing/2010/main" xmlns:wps="http://schemas.microsoft.com/office/word/2010/wordprocessingShape" xmlns:wpi="http://schemas.microsoft.com/office/word/2010/wordprocessingInk" xmlns:wpg="http://schemas.microsoft.com/office/word/2010/wordprocessingGroup" xmlns:w15="http://schemas.microsoft.com/office/word/2012/wordml" xmlns:w14="http://schemas.microsoft.com/office/word/2010/wordml" xmlns:w="http://schemas.openxmlformats.org/wordprocessingml/2006/main" xmlns:w10="urn:schemas-microsoft-com:office:word" xmlns:wp14="http://schemas.microsoft.com/office/word/2010/wordprocessingDrawing" xmlns:v="urn:schemas-microsoft-com:vml" xmlns:o="urn:schemas-microsoft-com:office:office" xmlns:mc="http://schemas.openxmlformats.org/markup-compatibility/2006" xmlns:wpc="http://schemas.microsoft.com/office/word/2010/wordprocessingCanvas" xmlns="" val="0"/>
+                          <a14:useLocalDpi xmlns:a14="http://schemas.microsoft.com/office/drawing/2010/main" val="0"/>
                         </a:ext>
                       </a:extLst>
                     </a:blip>
@@ -14412,7 +14003,7 @@
         <w:tblStyle w:val="aa"/>
         <w:tblW w:w="7622" w:type="dxa"/>
         <w:jc w:val="right"/>
-        <w:tblLook w:val="04A0"/>
+        <w:tblLook w:val="04A0" w:firstRow="1" w:lastRow="0" w:firstColumn="1" w:lastColumn="0" w:noHBand="0" w:noVBand="1"/>
       </w:tblPr>
       <w:tblGrid>
         <w:gridCol w:w="2519"/>
@@ -14676,7 +14267,7 @@
         <w:tblStyle w:val="aa"/>
         <w:tblW w:w="7622" w:type="dxa"/>
         <w:jc w:val="right"/>
-        <w:tblLook w:val="04A0"/>
+        <w:tblLook w:val="04A0" w:firstRow="1" w:lastRow="0" w:firstColumn="1" w:lastColumn="0" w:noHBand="0" w:noVBand="1"/>
       </w:tblPr>
       <w:tblGrid>
         <w:gridCol w:w="2519"/>
@@ -14927,7 +14518,7 @@
         <w:tblStyle w:val="aa"/>
         <w:tblW w:w="7622" w:type="dxa"/>
         <w:jc w:val="right"/>
-        <w:tblLook w:val="04A0"/>
+        <w:tblLook w:val="04A0" w:firstRow="1" w:lastRow="0" w:firstColumn="1" w:lastColumn="0" w:noHBand="0" w:noVBand="1"/>
       </w:tblPr>
       <w:tblGrid>
         <w:gridCol w:w="2519"/>
@@ -15191,7 +14782,7 @@
         <w:tblStyle w:val="aa"/>
         <w:tblW w:w="7622" w:type="dxa"/>
         <w:jc w:val="right"/>
-        <w:tblLook w:val="04A0"/>
+        <w:tblLook w:val="04A0" w:firstRow="1" w:lastRow="0" w:firstColumn="1" w:lastColumn="0" w:noHBand="0" w:noVBand="1"/>
       </w:tblPr>
       <w:tblGrid>
         <w:gridCol w:w="2519"/>
@@ -15439,7 +15030,7 @@
         <w:tblStyle w:val="aa"/>
         <w:tblW w:w="7622" w:type="dxa"/>
         <w:jc w:val="right"/>
-        <w:tblLook w:val="04A0"/>
+        <w:tblLook w:val="04A0" w:firstRow="1" w:lastRow="0" w:firstColumn="1" w:lastColumn="0" w:noHBand="0" w:noVBand="1"/>
       </w:tblPr>
       <w:tblGrid>
         <w:gridCol w:w="2519"/>
@@ -15691,7 +15282,7 @@
         <w:tblStyle w:val="aa"/>
         <w:tblW w:w="7622" w:type="dxa"/>
         <w:jc w:val="right"/>
-        <w:tblLook w:val="04A0"/>
+        <w:tblLook w:val="04A0" w:firstRow="1" w:lastRow="0" w:firstColumn="1" w:lastColumn="0" w:noHBand="0" w:noVBand="1"/>
       </w:tblPr>
       <w:tblGrid>
         <w:gridCol w:w="2519"/>
@@ -15926,9 +15517,6 @@
     <w:p>
       <w:pPr>
         <w:ind w:left="1600"/>
-        <w:rPr>
-          <w:rFonts w:hint="eastAsia"/>
-        </w:rPr>
       </w:pPr>
     </w:p>
     <w:p>
@@ -15953,7 +15541,7 @@
         <w:tblStyle w:val="aa"/>
         <w:tblW w:w="7655" w:type="dxa"/>
         <w:jc w:val="right"/>
-        <w:tblLook w:val="04A0"/>
+        <w:tblLook w:val="04A0" w:firstRow="1" w:lastRow="0" w:firstColumn="1" w:lastColumn="0" w:noHBand="0" w:noVBand="1"/>
       </w:tblPr>
       <w:tblGrid>
         <w:gridCol w:w="1985"/>
@@ -16153,23 +15741,13 @@
                 <w:rFonts w:ascii="Arial" w:hAnsi="Arial"/>
               </w:rPr>
             </w:pPr>
-            <w:proofErr w:type="spellStart"/>
-            <w:r>
-              <w:rPr>
-                <w:rFonts w:hint="eastAsia"/>
-                <w:color w:val="000000"/>
-                <w:kern w:val="24"/>
-              </w:rPr>
-              <w:t>Int</w:t>
-            </w:r>
-            <w:proofErr w:type="spellEnd"/>
-            <w:r>
-              <w:rPr>
-                <w:rFonts w:hint="eastAsia"/>
-                <w:color w:val="000000"/>
-                <w:kern w:val="24"/>
-              </w:rPr>
-              <w:t xml:space="preserve"> </w:t>
+            <w:r>
+              <w:rPr>
+                <w:rFonts w:hint="eastAsia"/>
+                <w:color w:val="000000"/>
+                <w:kern w:val="24"/>
+              </w:rPr>
+              <w:t xml:space="preserve">Int </w:t>
             </w:r>
           </w:p>
         </w:tc>
@@ -16236,23 +15814,13 @@
                 <w:rFonts w:ascii="Arial" w:hAnsi="Arial"/>
               </w:rPr>
             </w:pPr>
-            <w:proofErr w:type="spellStart"/>
-            <w:r>
-              <w:rPr>
-                <w:rFonts w:hint="eastAsia"/>
-                <w:color w:val="000000"/>
-                <w:kern w:val="24"/>
-              </w:rPr>
-              <w:t>Int</w:t>
-            </w:r>
-            <w:proofErr w:type="spellEnd"/>
-            <w:r>
-              <w:rPr>
-                <w:rFonts w:hint="eastAsia"/>
-                <w:color w:val="000000"/>
-                <w:kern w:val="24"/>
-              </w:rPr>
-              <w:t xml:space="preserve"> </w:t>
+            <w:r>
+              <w:rPr>
+                <w:rFonts w:hint="eastAsia"/>
+                <w:color w:val="000000"/>
+                <w:kern w:val="24"/>
+              </w:rPr>
+              <w:t xml:space="preserve">Int </w:t>
             </w:r>
           </w:p>
         </w:tc>
@@ -16389,16 +15957,89 @@
           <w:p>
             <w:pPr>
               <w:rPr>
-                <w:rFonts w:ascii="Arial" w:hAnsi="Arial"/>
-              </w:rPr>
-            </w:pPr>
-            <w:r>
-              <w:rPr>
-                <w:rFonts w:hint="eastAsia"/>
-                <w:color w:val="000000"/>
-                <w:kern w:val="24"/>
-              </w:rPr>
-              <w:t xml:space="preserve">File </w:t>
+                <w:color w:val="000000"/>
+                <w:kern w:val="24"/>
+              </w:rPr>
+            </w:pPr>
+            <w:r>
+              <w:rPr>
+                <w:rFonts w:hint="eastAsia"/>
+                <w:color w:val="000000"/>
+                <w:kern w:val="24"/>
+              </w:rPr>
+              <w:t>Structure</w:t>
+            </w:r>
+          </w:p>
+          <w:p>
+            <w:pPr>
+              <w:rPr>
+                <w:color w:val="000000"/>
+                <w:kern w:val="24"/>
+              </w:rPr>
+            </w:pPr>
+            <w:r>
+              <w:rPr>
+                <w:rFonts w:hint="eastAsia"/>
+                <w:color w:val="000000"/>
+                <w:kern w:val="24"/>
+              </w:rPr>
+              <w:t>- String user</w:t>
+            </w:r>
+          </w:p>
+          <w:p>
+            <w:pPr>
+              <w:rPr>
+                <w:color w:val="000000"/>
+                <w:kern w:val="24"/>
+              </w:rPr>
+            </w:pPr>
+            <w:r>
+              <w:rPr>
+                <w:rFonts w:hint="eastAsia"/>
+                <w:color w:val="000000"/>
+                <w:kern w:val="24"/>
+              </w:rPr>
+              <w:t>- Int EP</w:t>
+            </w:r>
+          </w:p>
+          <w:p>
+            <w:pPr>
+              <w:rPr>
+                <w:color w:val="000000"/>
+                <w:kern w:val="24"/>
+              </w:rPr>
+            </w:pPr>
+            <w:r>
+              <w:rPr>
+                <w:rFonts w:hint="eastAsia"/>
+                <w:color w:val="000000"/>
+                <w:kern w:val="24"/>
+              </w:rPr>
+              <w:t>- Int EI</w:t>
+            </w:r>
+            <w:r>
+              <w:rPr>
+                <w:rFonts w:hint="eastAsia"/>
+                <w:color w:val="000000"/>
+                <w:kern w:val="24"/>
+              </w:rPr>
+              <w:br/>
+              <w:t>- Int now</w:t>
+            </w:r>
+          </w:p>
+          <w:p>
+            <w:pPr>
+              <w:rPr>
+                <w:rFonts w:ascii="Arial" w:hAnsi="Arial"/>
+              </w:rPr>
+            </w:pPr>
+            <w:r>
+              <w:rPr>
+                <w:rFonts w:hint="eastAsia"/>
+                <w:color w:val="000000"/>
+                <w:kern w:val="24"/>
+              </w:rPr>
+              <w:t>- String path</w:t>
             </w:r>
           </w:p>
         </w:tc>
@@ -16505,58 +16146,22 @@
                 <w:color w:val="000000"/>
                 <w:kern w:val="24"/>
               </w:rPr>
-              <w:t xml:space="preserve">- </w:t>
-            </w:r>
-            <w:proofErr w:type="spellStart"/>
-            <w:r>
-              <w:rPr>
-                <w:rFonts w:hint="eastAsia"/>
-                <w:color w:val="000000"/>
-                <w:kern w:val="24"/>
-              </w:rPr>
-              <w:t>Int</w:t>
-            </w:r>
-            <w:proofErr w:type="spellEnd"/>
-            <w:r>
-              <w:rPr>
-                <w:rFonts w:hint="eastAsia"/>
-                <w:color w:val="000000"/>
-                <w:kern w:val="24"/>
-              </w:rPr>
-              <w:t xml:space="preserve"> ink</w:t>
-            </w:r>
-          </w:p>
-          <w:p>
-            <w:pPr>
-              <w:rPr>
-                <w:rFonts w:ascii="Arial" w:hAnsi="Arial"/>
-              </w:rPr>
-            </w:pPr>
-            <w:r>
-              <w:rPr>
-                <w:rFonts w:hint="eastAsia"/>
-                <w:color w:val="000000"/>
-                <w:kern w:val="24"/>
-              </w:rPr>
-              <w:t xml:space="preserve">- </w:t>
-            </w:r>
-            <w:proofErr w:type="spellStart"/>
-            <w:r>
-              <w:rPr>
-                <w:rFonts w:hint="eastAsia"/>
-                <w:color w:val="000000"/>
-                <w:kern w:val="24"/>
-              </w:rPr>
-              <w:t>Int</w:t>
-            </w:r>
-            <w:proofErr w:type="spellEnd"/>
-            <w:r>
-              <w:rPr>
-                <w:rFonts w:hint="eastAsia"/>
-                <w:color w:val="000000"/>
-                <w:kern w:val="24"/>
-              </w:rPr>
-              <w:t xml:space="preserve"> paper</w:t>
+              <w:t>- Int ink</w:t>
+            </w:r>
+          </w:p>
+          <w:p>
+            <w:pPr>
+              <w:rPr>
+                <w:rFonts w:ascii="Arial" w:hAnsi="Arial"/>
+              </w:rPr>
+            </w:pPr>
+            <w:r>
+              <w:rPr>
+                <w:rFonts w:hint="eastAsia"/>
+                <w:color w:val="000000"/>
+                <w:kern w:val="24"/>
+              </w:rPr>
+              <w:t>- Int paper</w:t>
             </w:r>
             <w:r>
               <w:rPr>
@@ -16565,25 +16170,7 @@
                 <w:kern w:val="24"/>
               </w:rPr>
               <w:br/>
-              <w:t xml:space="preserve">- String </w:t>
-            </w:r>
-            <w:proofErr w:type="spellStart"/>
-            <w:r>
-              <w:rPr>
-                <w:rFonts w:hint="eastAsia"/>
-                <w:color w:val="000000"/>
-                <w:kern w:val="24"/>
-              </w:rPr>
-              <w:t>printData</w:t>
-            </w:r>
-            <w:proofErr w:type="spellEnd"/>
-            <w:r>
-              <w:rPr>
-                <w:rFonts w:hint="eastAsia"/>
-                <w:color w:val="000000"/>
-                <w:kern w:val="24"/>
-              </w:rPr>
-              <w:t xml:space="preserve"> </w:t>
+              <w:t xml:space="preserve">- String printData </w:t>
             </w:r>
           </w:p>
           <w:p>
@@ -16643,25 +16230,7 @@
                 <w:color w:val="000000"/>
                 <w:kern w:val="24"/>
               </w:rPr>
-              <w:t xml:space="preserve">- Array </w:t>
-            </w:r>
-            <w:proofErr w:type="spellStart"/>
-            <w:r>
-              <w:rPr>
-                <w:rFonts w:hint="eastAsia"/>
-                <w:color w:val="000000"/>
-                <w:kern w:val="24"/>
-              </w:rPr>
-              <w:t>userList</w:t>
-            </w:r>
-            <w:proofErr w:type="spellEnd"/>
-            <w:r>
-              <w:rPr>
-                <w:rFonts w:hint="eastAsia"/>
-                <w:color w:val="000000"/>
-                <w:kern w:val="24"/>
-              </w:rPr>
-              <w:t xml:space="preserve"> </w:t>
+              <w:t xml:space="preserve">- Array userList </w:t>
             </w:r>
           </w:p>
         </w:tc>
@@ -17034,6 +16603,7 @@
                 <w:color w:val="000000"/>
                 <w:kern w:val="24"/>
               </w:rPr>
+              <w:lastRenderedPageBreak/>
               <w:t xml:space="preserve"> SUL: Show User List)</w:t>
             </w:r>
           </w:p>
@@ -17057,42 +16627,23 @@
                 <w:color w:val="000000"/>
                 <w:kern w:val="24"/>
               </w:rPr>
-              <w:t xml:space="preserve">Boolean </w:t>
-            </w:r>
-            <w:proofErr w:type="spellStart"/>
-            <w:r>
-              <w:rPr>
-                <w:rFonts w:hint="eastAsia"/>
-                <w:color w:val="000000"/>
-                <w:kern w:val="24"/>
-              </w:rPr>
-              <w:t>isPrintRunning</w:t>
-            </w:r>
-            <w:proofErr w:type="spellEnd"/>
-          </w:p>
-          <w:p>
-            <w:pPr>
-              <w:rPr>
-                <w:color w:val="000000"/>
-                <w:kern w:val="24"/>
-              </w:rPr>
-            </w:pPr>
-            <w:r>
-              <w:rPr>
-                <w:color w:val="000000"/>
-                <w:kern w:val="24"/>
-              </w:rPr>
-              <w:t xml:space="preserve">-Boolean </w:t>
-            </w:r>
-            <w:proofErr w:type="spellStart"/>
-            <w:r>
-              <w:rPr>
-                <w:color w:val="000000"/>
-                <w:kern w:val="24"/>
-              </w:rPr>
-              <w:t>isCharging</w:t>
-            </w:r>
-            <w:proofErr w:type="spellEnd"/>
+              <w:t>Boolean isPrintRunning</w:t>
+            </w:r>
+          </w:p>
+          <w:p>
+            <w:pPr>
+              <w:rPr>
+                <w:color w:val="000000"/>
+                <w:kern w:val="24"/>
+              </w:rPr>
+            </w:pPr>
+            <w:r>
+              <w:rPr>
+                <w:color w:val="000000"/>
+                <w:kern w:val="24"/>
+              </w:rPr>
+              <w:t>-Boolean isCharging</w:t>
+            </w:r>
           </w:p>
         </w:tc>
       </w:tr>
@@ -17110,7 +16661,6 @@
       </w:pPr>
       <w:bookmarkStart w:id="65" w:name="_Toc431235873"/>
       <w:r>
-        <w:lastRenderedPageBreak/>
         <w:t>State Transition Diagram (</w:t>
       </w:r>
       <w:r>
@@ -17151,7 +16701,7 @@
                     <a:blip r:embed="rId15" cstate="print">
                       <a:extLst>
                         <a:ext uri="{28A0092B-C50C-407E-A947-70E740481C1C}">
-                          <a14:useLocalDpi xmlns:a14="http://schemas.microsoft.com/office/drawing/2010/main" xmlns:wps="http://schemas.microsoft.com/office/word/2010/wordprocessingShape" xmlns:wpi="http://schemas.microsoft.com/office/word/2010/wordprocessingInk" xmlns:wpg="http://schemas.microsoft.com/office/word/2010/wordprocessingGroup" xmlns:w15="http://schemas.microsoft.com/office/word/2012/wordml" xmlns:w14="http://schemas.microsoft.com/office/word/2010/wordml" xmlns:w="http://schemas.openxmlformats.org/wordprocessingml/2006/main" xmlns:w10="urn:schemas-microsoft-com:office:word" xmlns:wp14="http://schemas.microsoft.com/office/word/2010/wordprocessingDrawing" xmlns:v="urn:schemas-microsoft-com:vml" xmlns:o="urn:schemas-microsoft-com:office:office" xmlns:mc="http://schemas.openxmlformats.org/markup-compatibility/2006" xmlns:wpc="http://schemas.microsoft.com/office/word/2010/wordprocessingCanvas" xmlns="" val="0"/>
+                          <a14:useLocalDpi xmlns:a14="http://schemas.microsoft.com/office/drawing/2010/main" val="0"/>
                         </a:ext>
                       </a:extLst>
                     </a:blip>
@@ -17229,8 +16779,8 @@
         </w:rPr>
         <w:drawing>
           <wp:inline distT="0" distB="0" distL="0" distR="0">
-            <wp:extent cx="5731510" cy="3164205"/>
-            <wp:effectExtent l="38100" t="38100" r="21590" b="17145"/>
+            <wp:extent cx="5731510" cy="3082881"/>
+            <wp:effectExtent l="38100" t="38100" r="21590" b="22860"/>
             <wp:docPr id="10" name="그림 10"/>
             <wp:cNvGraphicFramePr>
               <a:graphicFrameLocks xmlns:a="http://schemas.openxmlformats.org/drawingml/2006/main" noChangeAspect="1"/>
@@ -17243,7 +16793,13 @@
                     <pic:cNvPicPr/>
                   </pic:nvPicPr>
                   <pic:blipFill>
-                    <a:blip r:embed="rId16" cstate="print"/>
+                    <a:blip r:embed="rId16" cstate="print">
+                      <a:extLst>
+                        <a:ext uri="{28A0092B-C50C-407E-A947-70E740481C1C}">
+                          <a14:useLocalDpi xmlns:a14="http://schemas.microsoft.com/office/drawing/2010/main" val="0"/>
+                        </a:ext>
+                      </a:extLst>
+                    </a:blip>
                     <a:stretch>
                       <a:fillRect/>
                     </a:stretch>
@@ -17251,7 +16807,7 @@
                   <pic:spPr>
                     <a:xfrm>
                       <a:off x="0" y="0"/>
-                      <a:ext cx="5731510" cy="3164205"/>
+                      <a:ext cx="5731510" cy="3082881"/>
                     </a:xfrm>
                     <a:prstGeom prst="rect">
                       <a:avLst/>
@@ -17314,7 +16870,7 @@
                     <a:blip r:embed="rId17" cstate="print">
                       <a:extLst>
                         <a:ext uri="{28A0092B-C50C-407E-A947-70E740481C1C}">
-                          <a14:useLocalDpi xmlns:a14="http://schemas.microsoft.com/office/drawing/2010/main" xmlns:wps="http://schemas.microsoft.com/office/word/2010/wordprocessingShape" xmlns:wpi="http://schemas.microsoft.com/office/word/2010/wordprocessingInk" xmlns:wpg="http://schemas.microsoft.com/office/word/2010/wordprocessingGroup" xmlns:w15="http://schemas.microsoft.com/office/word/2012/wordml" xmlns:w14="http://schemas.microsoft.com/office/word/2010/wordml" xmlns:w="http://schemas.openxmlformats.org/wordprocessingml/2006/main" xmlns:w10="urn:schemas-microsoft-com:office:word" xmlns:wp14="http://schemas.microsoft.com/office/word/2010/wordprocessingDrawing" xmlns:v="urn:schemas-microsoft-com:vml" xmlns:o="urn:schemas-microsoft-com:office:office" xmlns:mc="http://schemas.openxmlformats.org/markup-compatibility/2006" xmlns:wpc="http://schemas.microsoft.com/office/word/2010/wordprocessingCanvas" xmlns="" val="0"/>
+                          <a14:useLocalDpi xmlns:a14="http://schemas.microsoft.com/office/drawing/2010/main" val="0"/>
                         </a:ext>
                       </a:extLst>
                     </a:blip>
@@ -17438,7 +16994,7 @@
         <w:tblStyle w:val="aa"/>
         <w:tblW w:w="7622" w:type="dxa"/>
         <w:jc w:val="right"/>
-        <w:tblLook w:val="04A0"/>
+        <w:tblLook w:val="04A0" w:firstRow="1" w:lastRow="0" w:firstColumn="1" w:lastColumn="0" w:noHBand="0" w:noVBand="1"/>
       </w:tblPr>
       <w:tblGrid>
         <w:gridCol w:w="2519"/>
@@ -17664,18 +17220,8 @@
                 <w:color w:val="000000"/>
                 <w:kern w:val="24"/>
               </w:rPr>
-              <w:t xml:space="preserve">전달 받은 데이터를 </w:t>
-            </w:r>
-            <w:proofErr w:type="spellStart"/>
-            <w:r>
-              <w:rPr>
-                <w:rFonts w:hAnsi="Arial"/>
-                <w:color w:val="000000"/>
-                <w:kern w:val="24"/>
-              </w:rPr>
-              <w:t>전처리하기</w:t>
-            </w:r>
-            <w:proofErr w:type="spellEnd"/>
+              <w:t>전달 받은 데이터를 전처리하기</w:t>
+            </w:r>
             <w:r>
               <w:rPr>
                 <w:rFonts w:hint="eastAsia"/>
@@ -17709,7 +17255,7 @@
         <w:tblStyle w:val="aa"/>
         <w:tblW w:w="7622" w:type="dxa"/>
         <w:jc w:val="right"/>
-        <w:tblLook w:val="04A0"/>
+        <w:tblLook w:val="04A0" w:firstRow="1" w:lastRow="0" w:firstColumn="1" w:lastColumn="0" w:noHBand="0" w:noVBand="1"/>
       </w:tblPr>
       <w:tblGrid>
         <w:gridCol w:w="2519"/>
@@ -17960,7 +17506,7 @@
         <w:tblStyle w:val="aa"/>
         <w:tblW w:w="7622" w:type="dxa"/>
         <w:jc w:val="right"/>
-        <w:tblLook w:val="04A0"/>
+        <w:tblLook w:val="04A0" w:firstRow="1" w:lastRow="0" w:firstColumn="1" w:lastColumn="0" w:noHBand="0" w:noVBand="1"/>
       </w:tblPr>
       <w:tblGrid>
         <w:gridCol w:w="2519"/>
@@ -18208,7 +17754,7 @@
         <w:tblStyle w:val="aa"/>
         <w:tblW w:w="7622" w:type="dxa"/>
         <w:jc w:val="right"/>
-        <w:tblLook w:val="04A0"/>
+        <w:tblLook w:val="04A0" w:firstRow="1" w:lastRow="0" w:firstColumn="1" w:lastColumn="0" w:noHBand="0" w:noVBand="1"/>
       </w:tblPr>
       <w:tblGrid>
         <w:gridCol w:w="2519"/>
@@ -18474,7 +18020,7 @@
         <w:tblStyle w:val="aa"/>
         <w:tblW w:w="7622" w:type="dxa"/>
         <w:jc w:val="right"/>
-        <w:tblLook w:val="04A0"/>
+        <w:tblLook w:val="04A0" w:firstRow="1" w:lastRow="0" w:firstColumn="1" w:lastColumn="0" w:noHBand="0" w:noVBand="1"/>
       </w:tblPr>
       <w:tblGrid>
         <w:gridCol w:w="2519"/>
@@ -18728,7 +18274,7 @@
         <w:tblStyle w:val="aa"/>
         <w:tblW w:w="7622" w:type="dxa"/>
         <w:jc w:val="right"/>
-        <w:tblLook w:val="04A0"/>
+        <w:tblLook w:val="04A0" w:firstRow="1" w:lastRow="0" w:firstColumn="1" w:lastColumn="0" w:noHBand="0" w:noVBand="1"/>
       </w:tblPr>
       <w:tblGrid>
         <w:gridCol w:w="2519"/>
@@ -18985,7 +18531,7 @@
         <w:tblStyle w:val="aa"/>
         <w:tblW w:w="7622" w:type="dxa"/>
         <w:jc w:val="right"/>
-        <w:tblLook w:val="04A0"/>
+        <w:tblLook w:val="04A0" w:firstRow="1" w:lastRow="0" w:firstColumn="1" w:lastColumn="0" w:noHBand="0" w:noVBand="1"/>
       </w:tblPr>
       <w:tblGrid>
         <w:gridCol w:w="2519"/>
@@ -19280,7 +18826,7 @@
         <w:tblStyle w:val="aa"/>
         <w:tblW w:w="7622" w:type="dxa"/>
         <w:jc w:val="right"/>
-        <w:tblLook w:val="04A0"/>
+        <w:tblLook w:val="04A0" w:firstRow="1" w:lastRow="0" w:firstColumn="1" w:lastColumn="0" w:noHBand="0" w:noVBand="1"/>
       </w:tblPr>
       <w:tblGrid>
         <w:gridCol w:w="2519"/>
@@ -19471,25 +19017,7 @@
                 <w:color w:val="000000"/>
                 <w:kern w:val="24"/>
               </w:rPr>
-              <w:t xml:space="preserve">Return Data, </w:t>
-            </w:r>
-            <w:proofErr w:type="spellStart"/>
-            <w:r>
-              <w:rPr>
-                <w:rFonts w:hint="eastAsia"/>
-                <w:color w:val="000000"/>
-                <w:kern w:val="24"/>
-              </w:rPr>
-              <w:t>Reg</w:t>
-            </w:r>
-            <w:proofErr w:type="spellEnd"/>
-            <w:r>
-              <w:rPr>
-                <w:rFonts w:hint="eastAsia"/>
-                <w:color w:val="000000"/>
-                <w:kern w:val="24"/>
-              </w:rPr>
-              <w:t>, User name, Status Data</w:t>
+              <w:t>Return Data, Reg, User name, Status Data</w:t>
             </w:r>
           </w:p>
         </w:tc>
@@ -19580,7 +19108,7 @@
         <w:tblStyle w:val="aa"/>
         <w:tblW w:w="7622" w:type="dxa"/>
         <w:jc w:val="right"/>
-        <w:tblLook w:val="04A0"/>
+        <w:tblLook w:val="04A0" w:firstRow="1" w:lastRow="0" w:firstColumn="1" w:lastColumn="0" w:noHBand="0" w:noVBand="1"/>
       </w:tblPr>
       <w:tblGrid>
         <w:gridCol w:w="2519"/>
@@ -19847,7 +19375,7 @@
         <w:tblStyle w:val="aa"/>
         <w:tblW w:w="7622" w:type="dxa"/>
         <w:jc w:val="right"/>
-        <w:tblLook w:val="04A0"/>
+        <w:tblLook w:val="04A0" w:firstRow="1" w:lastRow="0" w:firstColumn="1" w:lastColumn="0" w:noHBand="0" w:noVBand="1"/>
       </w:tblPr>
       <w:tblGrid>
         <w:gridCol w:w="2519"/>
@@ -20136,7 +19664,7 @@
         <w:tblStyle w:val="aa"/>
         <w:tblW w:w="7622" w:type="dxa"/>
         <w:jc w:val="right"/>
-        <w:tblLook w:val="04A0"/>
+        <w:tblLook w:val="04A0" w:firstRow="1" w:lastRow="0" w:firstColumn="1" w:lastColumn="0" w:noHBand="0" w:noVBand="1"/>
       </w:tblPr>
       <w:tblGrid>
         <w:gridCol w:w="2519"/>
@@ -20421,7 +19949,7 @@
         <w:tblStyle w:val="aa"/>
         <w:tblW w:w="7622" w:type="dxa"/>
         <w:jc w:val="right"/>
-        <w:tblLook w:val="04A0"/>
+        <w:tblLook w:val="04A0" w:firstRow="1" w:lastRow="0" w:firstColumn="1" w:lastColumn="0" w:noHBand="0" w:noVBand="1"/>
       </w:tblPr>
       <w:tblGrid>
         <w:gridCol w:w="2519"/>
@@ -20627,8 +20155,6 @@
               </w:rPr>
               <w:t>, Return data</w:t>
             </w:r>
-            <w:bookmarkStart w:id="81" w:name="_GoBack"/>
-            <w:bookmarkEnd w:id="81"/>
           </w:p>
         </w:tc>
       </w:tr>
@@ -20694,21 +20220,21 @@
         </w:rPr>
         <w:t xml:space="preserve"> </w:t>
       </w:r>
-      <w:bookmarkStart w:id="82" w:name="_Toc431235889"/>
+      <w:bookmarkStart w:id="81" w:name="_Toc431235889"/>
       <w:r>
         <w:rPr>
           <w:rFonts w:hint="eastAsia"/>
         </w:rPr>
         <w:t>Process 2.1.4.3</w:t>
       </w:r>
-      <w:bookmarkEnd w:id="82"/>
+      <w:bookmarkEnd w:id="81"/>
     </w:p>
     <w:tbl>
       <w:tblPr>
         <w:tblStyle w:val="aa"/>
         <w:tblW w:w="7622" w:type="dxa"/>
         <w:jc w:val="right"/>
-        <w:tblLook w:val="04A0"/>
+        <w:tblLook w:val="04A0" w:firstRow="1" w:lastRow="0" w:firstColumn="1" w:lastColumn="0" w:noHBand="0" w:noVBand="1"/>
       </w:tblPr>
       <w:tblGrid>
         <w:gridCol w:w="2519"/>
@@ -20987,21 +20513,21 @@
         <w:lastRenderedPageBreak/>
         <w:t xml:space="preserve"> </w:t>
       </w:r>
-      <w:bookmarkStart w:id="83" w:name="_Toc431235890"/>
+      <w:bookmarkStart w:id="82" w:name="_Toc431235890"/>
       <w:r>
         <w:rPr>
           <w:rFonts w:hint="eastAsia"/>
         </w:rPr>
         <w:t>Process 2.1.4.4</w:t>
       </w:r>
-      <w:bookmarkEnd w:id="83"/>
+      <w:bookmarkEnd w:id="82"/>
     </w:p>
     <w:tbl>
       <w:tblPr>
         <w:tblStyle w:val="aa"/>
         <w:tblW w:w="7622" w:type="dxa"/>
         <w:jc w:val="right"/>
-        <w:tblLook w:val="04A0"/>
+        <w:tblLook w:val="04A0" w:firstRow="1" w:lastRow="0" w:firstColumn="1" w:lastColumn="0" w:noHBand="0" w:noVBand="1"/>
       </w:tblPr>
       <w:tblGrid>
         <w:gridCol w:w="2519"/>
@@ -21259,18 +20785,18 @@
         <w:pStyle w:val="4"/>
         <w:ind w:left="1309"/>
       </w:pPr>
-      <w:bookmarkStart w:id="84" w:name="_Toc431235891"/>
+      <w:bookmarkStart w:id="83" w:name="_Toc431235891"/>
       <w:r>
         <w:t>Data Dictionary</w:t>
       </w:r>
-      <w:bookmarkEnd w:id="84"/>
+      <w:bookmarkEnd w:id="83"/>
     </w:p>
     <w:tbl>
       <w:tblPr>
         <w:tblStyle w:val="aa"/>
         <w:tblW w:w="7655" w:type="dxa"/>
         <w:jc w:val="right"/>
-        <w:tblLook w:val="04A0"/>
+        <w:tblLook w:val="04A0" w:firstRow="1" w:lastRow="0" w:firstColumn="1" w:lastColumn="0" w:noHBand="0" w:noVBand="1"/>
       </w:tblPr>
       <w:tblGrid>
         <w:gridCol w:w="1985"/>
@@ -21398,21 +20924,12 @@
                 <w:rFonts w:ascii="Arial" w:hAnsi="Arial"/>
               </w:rPr>
             </w:pPr>
-            <w:proofErr w:type="spellStart"/>
-            <w:r>
-              <w:rPr>
-                <w:rFonts w:hint="eastAsia"/>
-                <w:kern w:val="24"/>
-              </w:rPr>
-              <w:t>Int</w:t>
-            </w:r>
-            <w:proofErr w:type="spellEnd"/>
-            <w:r>
-              <w:rPr>
-                <w:rFonts w:hint="eastAsia"/>
-                <w:kern w:val="24"/>
-              </w:rPr>
-              <w:t xml:space="preserve"> </w:t>
+            <w:r>
+              <w:rPr>
+                <w:rFonts w:hint="eastAsia"/>
+                <w:kern w:val="24"/>
+              </w:rPr>
+              <w:t xml:space="preserve">Int </w:t>
             </w:r>
           </w:p>
         </w:tc>
@@ -21479,23 +20996,13 @@
                 <w:rFonts w:ascii="Arial" w:hAnsi="Arial"/>
               </w:rPr>
             </w:pPr>
-            <w:proofErr w:type="spellStart"/>
-            <w:r>
-              <w:rPr>
-                <w:rFonts w:hint="eastAsia"/>
-                <w:color w:val="000000"/>
-                <w:kern w:val="24"/>
-              </w:rPr>
-              <w:t>Int</w:t>
-            </w:r>
-            <w:proofErr w:type="spellEnd"/>
-            <w:r>
-              <w:rPr>
-                <w:rFonts w:hint="eastAsia"/>
-                <w:color w:val="000000"/>
-                <w:kern w:val="24"/>
-              </w:rPr>
-              <w:t xml:space="preserve"> </w:t>
+            <w:r>
+              <w:rPr>
+                <w:rFonts w:hint="eastAsia"/>
+                <w:color w:val="000000"/>
+                <w:kern w:val="24"/>
+              </w:rPr>
+              <w:t xml:space="preserve">Int </w:t>
             </w:r>
           </w:p>
         </w:tc>
@@ -21559,17 +21066,92 @@
           <w:p>
             <w:pPr>
               <w:rPr>
-                <w:rFonts w:ascii="Arial" w:hAnsi="Arial"/>
-              </w:rPr>
-            </w:pPr>
-            <w:r>
-              <w:rPr>
-                <w:rFonts w:hint="eastAsia"/>
-                <w:color w:val="000000"/>
-                <w:kern w:val="24"/>
-              </w:rPr>
-              <w:t xml:space="preserve">File </w:t>
-            </w:r>
+                <w:color w:val="000000"/>
+                <w:kern w:val="24"/>
+              </w:rPr>
+            </w:pPr>
+            <w:r>
+              <w:rPr>
+                <w:rFonts w:hint="eastAsia"/>
+                <w:color w:val="000000"/>
+                <w:kern w:val="24"/>
+              </w:rPr>
+              <w:t>Structure</w:t>
+            </w:r>
+          </w:p>
+          <w:p>
+            <w:pPr>
+              <w:rPr>
+                <w:color w:val="000000"/>
+                <w:kern w:val="24"/>
+              </w:rPr>
+            </w:pPr>
+            <w:r>
+              <w:rPr>
+                <w:rFonts w:hint="eastAsia"/>
+                <w:color w:val="000000"/>
+                <w:kern w:val="24"/>
+              </w:rPr>
+              <w:t>- String user</w:t>
+            </w:r>
+          </w:p>
+          <w:p>
+            <w:pPr>
+              <w:rPr>
+                <w:color w:val="000000"/>
+                <w:kern w:val="24"/>
+              </w:rPr>
+            </w:pPr>
+            <w:r>
+              <w:rPr>
+                <w:rFonts w:hint="eastAsia"/>
+                <w:color w:val="000000"/>
+                <w:kern w:val="24"/>
+              </w:rPr>
+              <w:t>- Int EP</w:t>
+            </w:r>
+          </w:p>
+          <w:p>
+            <w:pPr>
+              <w:rPr>
+                <w:color w:val="000000"/>
+                <w:kern w:val="24"/>
+              </w:rPr>
+            </w:pPr>
+            <w:r>
+              <w:rPr>
+                <w:rFonts w:hint="eastAsia"/>
+                <w:color w:val="000000"/>
+                <w:kern w:val="24"/>
+              </w:rPr>
+              <w:t>- Int EI</w:t>
+            </w:r>
+            <w:r>
+              <w:rPr>
+                <w:rFonts w:hint="eastAsia"/>
+                <w:color w:val="000000"/>
+                <w:kern w:val="24"/>
+              </w:rPr>
+              <w:br/>
+              <w:t>- Int now</w:t>
+            </w:r>
+          </w:p>
+          <w:p>
+            <w:pPr>
+              <w:rPr>
+                <w:rFonts w:ascii="Arial" w:hAnsi="Arial"/>
+              </w:rPr>
+            </w:pPr>
+            <w:r>
+              <w:rPr>
+                <w:rFonts w:hint="eastAsia"/>
+                <w:color w:val="000000"/>
+                <w:kern w:val="24"/>
+              </w:rPr>
+              <w:t>- String path</w:t>
+            </w:r>
+            <w:bookmarkStart w:id="84" w:name="_GoBack"/>
+            <w:bookmarkEnd w:id="84"/>
           </w:p>
         </w:tc>
       </w:tr>
@@ -21671,58 +21253,22 @@
                 <w:color w:val="000000"/>
                 <w:kern w:val="24"/>
               </w:rPr>
-              <w:t xml:space="preserve">- </w:t>
-            </w:r>
-            <w:proofErr w:type="spellStart"/>
-            <w:r>
-              <w:rPr>
-                <w:rFonts w:hint="eastAsia"/>
-                <w:color w:val="000000"/>
-                <w:kern w:val="24"/>
-              </w:rPr>
-              <w:t>Int</w:t>
-            </w:r>
-            <w:proofErr w:type="spellEnd"/>
-            <w:r>
-              <w:rPr>
-                <w:rFonts w:hint="eastAsia"/>
-                <w:color w:val="000000"/>
-                <w:kern w:val="24"/>
-              </w:rPr>
-              <w:t xml:space="preserve"> ink</w:t>
-            </w:r>
-          </w:p>
-          <w:p>
-            <w:pPr>
-              <w:rPr>
-                <w:rFonts w:ascii="Arial" w:hAnsi="Arial"/>
-              </w:rPr>
-            </w:pPr>
-            <w:r>
-              <w:rPr>
-                <w:rFonts w:hint="eastAsia"/>
-                <w:color w:val="000000"/>
-                <w:kern w:val="24"/>
-              </w:rPr>
-              <w:t xml:space="preserve">- </w:t>
-            </w:r>
-            <w:proofErr w:type="spellStart"/>
-            <w:r>
-              <w:rPr>
-                <w:rFonts w:hint="eastAsia"/>
-                <w:color w:val="000000"/>
-                <w:kern w:val="24"/>
-              </w:rPr>
-              <w:t>Int</w:t>
-            </w:r>
-            <w:proofErr w:type="spellEnd"/>
-            <w:r>
-              <w:rPr>
-                <w:rFonts w:hint="eastAsia"/>
-                <w:color w:val="000000"/>
-                <w:kern w:val="24"/>
-              </w:rPr>
-              <w:t xml:space="preserve"> paper</w:t>
+              <w:t>- Int ink</w:t>
+            </w:r>
+          </w:p>
+          <w:p>
+            <w:pPr>
+              <w:rPr>
+                <w:rFonts w:ascii="Arial" w:hAnsi="Arial"/>
+              </w:rPr>
+            </w:pPr>
+            <w:r>
+              <w:rPr>
+                <w:rFonts w:hint="eastAsia"/>
+                <w:color w:val="000000"/>
+                <w:kern w:val="24"/>
+              </w:rPr>
+              <w:t>- Int paper</w:t>
             </w:r>
             <w:r>
               <w:rPr>
@@ -21731,25 +21277,7 @@
                 <w:kern w:val="24"/>
               </w:rPr>
               <w:br/>
-              <w:t xml:space="preserve">- String </w:t>
-            </w:r>
-            <w:proofErr w:type="spellStart"/>
-            <w:r>
-              <w:rPr>
-                <w:rFonts w:hint="eastAsia"/>
-                <w:color w:val="000000"/>
-                <w:kern w:val="24"/>
-              </w:rPr>
-              <w:t>printData</w:t>
-            </w:r>
-            <w:proofErr w:type="spellEnd"/>
-            <w:r>
-              <w:rPr>
-                <w:rFonts w:hint="eastAsia"/>
-                <w:color w:val="000000"/>
-                <w:kern w:val="24"/>
-              </w:rPr>
-              <w:t xml:space="preserve"> </w:t>
+              <w:t xml:space="preserve">- String printData </w:t>
             </w:r>
           </w:p>
           <w:p>
@@ -21809,25 +21337,7 @@
                 <w:color w:val="000000"/>
                 <w:kern w:val="24"/>
               </w:rPr>
-              <w:t xml:space="preserve">- Array </w:t>
-            </w:r>
-            <w:proofErr w:type="spellStart"/>
-            <w:r>
-              <w:rPr>
-                <w:rFonts w:hint="eastAsia"/>
-                <w:color w:val="000000"/>
-                <w:kern w:val="24"/>
-              </w:rPr>
-              <w:t>userList</w:t>
-            </w:r>
-            <w:proofErr w:type="spellEnd"/>
-            <w:r>
-              <w:rPr>
-                <w:rFonts w:hint="eastAsia"/>
-                <w:color w:val="000000"/>
-                <w:kern w:val="24"/>
-              </w:rPr>
-              <w:t xml:space="preserve"> </w:t>
+              <w:t xml:space="preserve">- Array userList </w:t>
             </w:r>
           </w:p>
         </w:tc>
@@ -21894,23 +21404,13 @@
                 <w:rFonts w:ascii="Arial" w:hAnsi="Arial"/>
               </w:rPr>
             </w:pPr>
-            <w:proofErr w:type="spellStart"/>
-            <w:r>
-              <w:rPr>
-                <w:rFonts w:hint="eastAsia"/>
-                <w:color w:val="000000"/>
-                <w:kern w:val="24"/>
-              </w:rPr>
-              <w:t>Int</w:t>
-            </w:r>
-            <w:proofErr w:type="spellEnd"/>
-            <w:r>
-              <w:rPr>
-                <w:rFonts w:hint="eastAsia"/>
-                <w:color w:val="000000"/>
-                <w:kern w:val="24"/>
-              </w:rPr>
-              <w:t xml:space="preserve"> </w:t>
+            <w:r>
+              <w:rPr>
+                <w:rFonts w:hint="eastAsia"/>
+                <w:color w:val="000000"/>
+                <w:kern w:val="24"/>
+              </w:rPr>
+              <w:t xml:space="preserve">Int </w:t>
             </w:r>
           </w:p>
         </w:tc>
@@ -21978,21 +21478,12 @@
                 <w:rFonts w:ascii="Arial" w:hAnsi="Arial"/>
               </w:rPr>
             </w:pPr>
-            <w:proofErr w:type="spellStart"/>
-            <w:r>
-              <w:rPr>
-                <w:rFonts w:hint="eastAsia"/>
-                <w:kern w:val="24"/>
-              </w:rPr>
-              <w:t>Int</w:t>
-            </w:r>
-            <w:proofErr w:type="spellEnd"/>
-            <w:r>
-              <w:rPr>
-                <w:rFonts w:hint="eastAsia"/>
-                <w:kern w:val="24"/>
-              </w:rPr>
-              <w:t xml:space="preserve"> </w:t>
+            <w:r>
+              <w:rPr>
+                <w:rFonts w:hint="eastAsia"/>
+                <w:kern w:val="24"/>
+              </w:rPr>
+              <w:t xml:space="preserve">Int </w:t>
             </w:r>
           </w:p>
         </w:tc>
@@ -22173,6 +21664,7 @@
                 <w:color w:val="000000"/>
                 <w:kern w:val="24"/>
               </w:rPr>
+              <w:lastRenderedPageBreak/>
               <w:t xml:space="preserve">Command </w:t>
             </w:r>
           </w:p>
@@ -22294,23 +21786,13 @@
                 <w:rFonts w:ascii="Arial" w:hAnsi="Arial"/>
               </w:rPr>
             </w:pPr>
-            <w:proofErr w:type="spellStart"/>
-            <w:r>
-              <w:rPr>
-                <w:rFonts w:hint="eastAsia"/>
-                <w:color w:val="000000"/>
-                <w:kern w:val="24"/>
-              </w:rPr>
-              <w:t>Int</w:t>
-            </w:r>
-            <w:proofErr w:type="spellEnd"/>
-            <w:r>
-              <w:rPr>
-                <w:rFonts w:hint="eastAsia"/>
-                <w:color w:val="000000"/>
-                <w:kern w:val="24"/>
-              </w:rPr>
-              <w:t xml:space="preserve"> </w:t>
+            <w:r>
+              <w:rPr>
+                <w:rFonts w:hint="eastAsia"/>
+                <w:color w:val="000000"/>
+                <w:kern w:val="24"/>
+              </w:rPr>
+              <w:t xml:space="preserve">Int </w:t>
             </w:r>
           </w:p>
         </w:tc>
@@ -22381,23 +21863,13 @@
                 <w:rFonts w:ascii="Arial" w:hAnsi="Arial"/>
               </w:rPr>
             </w:pPr>
-            <w:proofErr w:type="spellStart"/>
-            <w:r>
-              <w:rPr>
-                <w:rFonts w:hint="eastAsia"/>
-                <w:color w:val="000000"/>
-                <w:kern w:val="24"/>
-              </w:rPr>
-              <w:t>Int</w:t>
-            </w:r>
-            <w:proofErr w:type="spellEnd"/>
-            <w:r>
-              <w:rPr>
-                <w:rFonts w:hint="eastAsia"/>
-                <w:color w:val="000000"/>
-                <w:kern w:val="24"/>
-              </w:rPr>
-              <w:t xml:space="preserve"> </w:t>
+            <w:r>
+              <w:rPr>
+                <w:rFonts w:hint="eastAsia"/>
+                <w:color w:val="000000"/>
+                <w:kern w:val="24"/>
+              </w:rPr>
+              <w:t xml:space="preserve">Int </w:t>
             </w:r>
           </w:p>
         </w:tc>
@@ -22424,7 +21896,6 @@
                 <w:color w:val="000000"/>
                 <w:kern w:val="24"/>
               </w:rPr>
-              <w:lastRenderedPageBreak/>
               <w:t>S</w:t>
             </w:r>
             <w:r>
@@ -22659,42 +22130,23 @@
                 <w:color w:val="000000"/>
                 <w:kern w:val="24"/>
               </w:rPr>
-              <w:t xml:space="preserve">Boolean </w:t>
-            </w:r>
-            <w:proofErr w:type="spellStart"/>
-            <w:r>
-              <w:rPr>
-                <w:rFonts w:hint="eastAsia"/>
-                <w:color w:val="000000"/>
-                <w:kern w:val="24"/>
-              </w:rPr>
-              <w:t>isPrintRunning</w:t>
-            </w:r>
-            <w:proofErr w:type="spellEnd"/>
-          </w:p>
-          <w:p>
-            <w:pPr>
-              <w:rPr>
-                <w:color w:val="000000"/>
-                <w:kern w:val="24"/>
-              </w:rPr>
-            </w:pPr>
-            <w:r>
-              <w:rPr>
-                <w:color w:val="000000"/>
-                <w:kern w:val="24"/>
-              </w:rPr>
-              <w:t xml:space="preserve">-Boolean </w:t>
-            </w:r>
-            <w:proofErr w:type="spellStart"/>
-            <w:r>
-              <w:rPr>
-                <w:color w:val="000000"/>
-                <w:kern w:val="24"/>
-              </w:rPr>
-              <w:t>isCharging</w:t>
-            </w:r>
-            <w:proofErr w:type="spellEnd"/>
+              <w:t>Boolean isPrintRunning</w:t>
+            </w:r>
+          </w:p>
+          <w:p>
+            <w:pPr>
+              <w:rPr>
+                <w:color w:val="000000"/>
+                <w:kern w:val="24"/>
+              </w:rPr>
+            </w:pPr>
+            <w:r>
+              <w:rPr>
+                <w:color w:val="000000"/>
+                <w:kern w:val="24"/>
+              </w:rPr>
+              <w:t>-Boolean isCharging</w:t>
+            </w:r>
           </w:p>
         </w:tc>
       </w:tr>
@@ -22736,23 +22188,13 @@
                 <w:kern w:val="24"/>
               </w:rPr>
             </w:pPr>
-            <w:proofErr w:type="spellStart"/>
             <w:r>
               <w:rPr>
                 <w:rFonts w:hAnsi="Arial" w:hint="eastAsia"/>
                 <w:color w:val="000000"/>
                 <w:kern w:val="24"/>
               </w:rPr>
-              <w:t>Que</w:t>
-            </w:r>
-            <w:proofErr w:type="spellEnd"/>
-            <w:r>
-              <w:rPr>
-                <w:rFonts w:hAnsi="Arial" w:hint="eastAsia"/>
-                <w:color w:val="000000"/>
-                <w:kern w:val="24"/>
-              </w:rPr>
-              <w:t>에 저장된 데이터의 양</w:t>
+              <w:t>Que에 저장된 데이터의 양</w:t>
             </w:r>
           </w:p>
         </w:tc>
@@ -22767,7 +22209,6 @@
                 <w:kern w:val="24"/>
               </w:rPr>
             </w:pPr>
-            <w:proofErr w:type="spellStart"/>
             <w:r>
               <w:rPr>
                 <w:rFonts w:hint="eastAsia"/>
@@ -22776,7 +22217,6 @@
               </w:rPr>
               <w:t>Int</w:t>
             </w:r>
-            <w:proofErr w:type="spellEnd"/>
           </w:p>
         </w:tc>
       </w:tr>
@@ -23076,7 +22516,6 @@
                 <w:kern w:val="24"/>
               </w:rPr>
             </w:pPr>
-            <w:proofErr w:type="spellStart"/>
             <w:r>
               <w:rPr>
                 <w:rFonts w:hint="eastAsia"/>
@@ -23085,7 +22524,6 @@
               </w:rPr>
               <w:t>Reg</w:t>
             </w:r>
-            <w:proofErr w:type="spellEnd"/>
           </w:p>
         </w:tc>
         <w:tc>
@@ -23331,7 +22769,6 @@
                 <w:kern w:val="24"/>
               </w:rPr>
             </w:pPr>
-            <w:proofErr w:type="spellStart"/>
             <w:r>
               <w:rPr>
                 <w:color w:val="000000"/>
@@ -23347,7 +22784,6 @@
               </w:rPr>
               <w:t>nt</w:t>
             </w:r>
-            <w:proofErr w:type="spellEnd"/>
           </w:p>
         </w:tc>
       </w:tr>
@@ -23410,7 +22846,6 @@
                 <w:kern w:val="24"/>
               </w:rPr>
             </w:pPr>
-            <w:proofErr w:type="spellStart"/>
             <w:r>
               <w:rPr>
                 <w:color w:val="000000"/>
@@ -23426,7 +22861,6 @@
               </w:rPr>
               <w:t>nt</w:t>
             </w:r>
-            <w:proofErr w:type="spellEnd"/>
           </w:p>
         </w:tc>
       </w:tr>
@@ -23442,7 +22876,6 @@
       </w:pPr>
       <w:bookmarkStart w:id="85" w:name="_Toc431235892"/>
       <w:r>
-        <w:lastRenderedPageBreak/>
         <w:t>State Transition Diagram</w:t>
       </w:r>
       <w:bookmarkEnd w:id="85"/>
@@ -23604,7 +23037,7 @@
                     <a:blip r:embed="rId20" cstate="print">
                       <a:extLst>
                         <a:ext uri="{28A0092B-C50C-407E-A947-70E740481C1C}">
-                          <a14:useLocalDpi xmlns:a14="http://schemas.microsoft.com/office/drawing/2010/main" xmlns:wps="http://schemas.microsoft.com/office/word/2010/wordprocessingShape" xmlns:wpi="http://schemas.microsoft.com/office/word/2010/wordprocessingInk" xmlns:wpg="http://schemas.microsoft.com/office/word/2010/wordprocessingGroup" xmlns:w15="http://schemas.microsoft.com/office/word/2012/wordml" xmlns:w14="http://schemas.microsoft.com/office/word/2010/wordml" xmlns:w="http://schemas.openxmlformats.org/wordprocessingml/2006/main" xmlns:w10="urn:schemas-microsoft-com:office:word" xmlns:wp14="http://schemas.microsoft.com/office/word/2010/wordprocessingDrawing" xmlns:v="urn:schemas-microsoft-com:vml" xmlns:o="urn:schemas-microsoft-com:office:office" xmlns:mc="http://schemas.openxmlformats.org/markup-compatibility/2006" xmlns:wpc="http://schemas.microsoft.com/office/word/2010/wordprocessingCanvas" xmlns="" val="0"/>
+                          <a14:useLocalDpi xmlns:a14="http://schemas.microsoft.com/office/drawing/2010/main" val="0"/>
                         </a:ext>
                       </a:extLst>
                     </a:blip>
@@ -23676,7 +23109,7 @@
                     <a:blip r:embed="rId21" cstate="print">
                       <a:extLst>
                         <a:ext uri="{28A0092B-C50C-407E-A947-70E740481C1C}">
-                          <a14:useLocalDpi xmlns:a14="http://schemas.microsoft.com/office/drawing/2010/main" xmlns:wps="http://schemas.microsoft.com/office/word/2010/wordprocessingShape" xmlns:wpi="http://schemas.microsoft.com/office/word/2010/wordprocessingInk" xmlns:wpg="http://schemas.microsoft.com/office/word/2010/wordprocessingGroup" xmlns:w15="http://schemas.microsoft.com/office/word/2012/wordml" xmlns:w14="http://schemas.microsoft.com/office/word/2010/wordml" xmlns:w="http://schemas.openxmlformats.org/wordprocessingml/2006/main" xmlns:w10="urn:schemas-microsoft-com:office:word" xmlns:wp14="http://schemas.microsoft.com/office/word/2010/wordprocessingDrawing" xmlns:v="urn:schemas-microsoft-com:vml" xmlns:o="urn:schemas-microsoft-com:office:office" xmlns:mc="http://schemas.openxmlformats.org/markup-compatibility/2006" xmlns:wpc="http://schemas.microsoft.com/office/word/2010/wordprocessingCanvas" xmlns="" val="0"/>
+                          <a14:useLocalDpi xmlns:a14="http://schemas.microsoft.com/office/drawing/2010/main" val="0"/>
                         </a:ext>
                       </a:extLst>
                     </a:blip>
@@ -23764,7 +23197,7 @@
                     <a:blip r:embed="rId22" cstate="print">
                       <a:extLst>
                         <a:ext uri="{28A0092B-C50C-407E-A947-70E740481C1C}">
-                          <a14:useLocalDpi xmlns:a14="http://schemas.microsoft.com/office/drawing/2010/main" xmlns:wps="http://schemas.microsoft.com/office/word/2010/wordprocessingShape" xmlns:wpi="http://schemas.microsoft.com/office/word/2010/wordprocessingInk" xmlns:wpg="http://schemas.microsoft.com/office/word/2010/wordprocessingGroup" xmlns:w15="http://schemas.microsoft.com/office/word/2012/wordml" xmlns:w14="http://schemas.microsoft.com/office/word/2010/wordml" xmlns:w="http://schemas.openxmlformats.org/wordprocessingml/2006/main" xmlns:w10="urn:schemas-microsoft-com:office:word" xmlns:wp14="http://schemas.microsoft.com/office/word/2010/wordprocessingDrawing" xmlns:v="urn:schemas-microsoft-com:vml" xmlns:o="urn:schemas-microsoft-com:office:office" xmlns:mc="http://schemas.openxmlformats.org/markup-compatibility/2006" xmlns:wpc="http://schemas.microsoft.com/office/word/2010/wordprocessingCanvas" xmlns="" val="0"/>
+                          <a14:useLocalDpi xmlns:a14="http://schemas.microsoft.com/office/drawing/2010/main" val="0"/>
                         </a:ext>
                       </a:extLst>
                     </a:blip>
@@ -23873,7 +23306,7 @@
                     <a:blip r:embed="rId23" cstate="print">
                       <a:extLst>
                         <a:ext uri="{28A0092B-C50C-407E-A947-70E740481C1C}">
-                          <a14:useLocalDpi xmlns:a14="http://schemas.microsoft.com/office/drawing/2010/main" xmlns:wps="http://schemas.microsoft.com/office/word/2010/wordprocessingShape" xmlns:wpi="http://schemas.microsoft.com/office/word/2010/wordprocessingInk" xmlns:wpg="http://schemas.microsoft.com/office/word/2010/wordprocessingGroup" xmlns:w15="http://schemas.microsoft.com/office/word/2012/wordml" xmlns:w14="http://schemas.microsoft.com/office/word/2010/wordml" xmlns:w="http://schemas.openxmlformats.org/wordprocessingml/2006/main" xmlns:w10="urn:schemas-microsoft-com:office:word" xmlns:wp14="http://schemas.microsoft.com/office/word/2010/wordprocessingDrawing" xmlns:v="urn:schemas-microsoft-com:vml" xmlns:o="urn:schemas-microsoft-com:office:office" xmlns:mc="http://schemas.openxmlformats.org/markup-compatibility/2006" xmlns:wpc="http://schemas.microsoft.com/office/word/2010/wordprocessingCanvas" xmlns="" val="0"/>
+                          <a14:useLocalDpi xmlns:a14="http://schemas.microsoft.com/office/drawing/2010/main" val="0"/>
                         </a:ext>
                       </a:extLst>
                     </a:blip>
@@ -23918,7 +23351,7 @@
 </file>
 
 <file path=word/endnotes.xml><?xml version="1.0" encoding="utf-8"?>
-<w:endnotes xmlns:ve="http://schemas.openxmlformats.org/markup-compatibility/2006" xmlns:o="urn:schemas-microsoft-com:office:office" xmlns:r="http://schemas.openxmlformats.org/officeDocument/2006/relationships" xmlns:m="http://schemas.openxmlformats.org/officeDocument/2006/math" xmlns:v="urn:schemas-microsoft-com:vml" xmlns:wp="http://schemas.openxmlformats.org/drawingml/2006/wordprocessingDrawing" xmlns:w10="urn:schemas-microsoft-com:office:word" xmlns:w="http://schemas.openxmlformats.org/wordprocessingml/2006/main" xmlns:wne="http://schemas.microsoft.com/office/word/2006/wordml">
+<w:endnotes xmlns:wpc="http://schemas.microsoft.com/office/word/2010/wordprocessingCanvas" xmlns:mc="http://schemas.openxmlformats.org/markup-compatibility/2006" xmlns:o="urn:schemas-microsoft-com:office:office" xmlns:r="http://schemas.openxmlformats.org/officeDocument/2006/relationships" xmlns:m="http://schemas.openxmlformats.org/officeDocument/2006/math" xmlns:v="urn:schemas-microsoft-com:vml" xmlns:wp14="http://schemas.microsoft.com/office/word/2010/wordprocessingDrawing" xmlns:wp="http://schemas.openxmlformats.org/drawingml/2006/wordprocessingDrawing" xmlns:w10="urn:schemas-microsoft-com:office:word" xmlns:w="http://schemas.openxmlformats.org/wordprocessingml/2006/main" xmlns:w14="http://schemas.microsoft.com/office/word/2010/wordml" xmlns:w15="http://schemas.microsoft.com/office/word/2012/wordml" xmlns:wpg="http://schemas.microsoft.com/office/word/2010/wordprocessingGroup" xmlns:wpi="http://schemas.microsoft.com/office/word/2010/wordprocessingInk" xmlns:wne="http://schemas.microsoft.com/office/word/2006/wordml" xmlns:wps="http://schemas.microsoft.com/office/word/2010/wordprocessingShape" mc:Ignorable="w14 w15 wp14">
   <w:endnote w:type="separator" w:id="-1">
     <w:p>
       <w:pPr>
@@ -23943,7 +23376,7 @@
 </file>
 
 <file path=word/footer1.xml><?xml version="1.0" encoding="utf-8"?>
-<w:ftr xmlns:ve="http://schemas.openxmlformats.org/markup-compatibility/2006" xmlns:o="urn:schemas-microsoft-com:office:office" xmlns:r="http://schemas.openxmlformats.org/officeDocument/2006/relationships" xmlns:m="http://schemas.openxmlformats.org/officeDocument/2006/math" xmlns:v="urn:schemas-microsoft-com:vml" xmlns:wp="http://schemas.openxmlformats.org/drawingml/2006/wordprocessingDrawing" xmlns:w10="urn:schemas-microsoft-com:office:word" xmlns:w="http://schemas.openxmlformats.org/wordprocessingml/2006/main" xmlns:wne="http://schemas.microsoft.com/office/word/2006/wordml">
+<w:ftr xmlns:wpc="http://schemas.microsoft.com/office/word/2010/wordprocessingCanvas" xmlns:mc="http://schemas.openxmlformats.org/markup-compatibility/2006" xmlns:o="urn:schemas-microsoft-com:office:office" xmlns:r="http://schemas.openxmlformats.org/officeDocument/2006/relationships" xmlns:m="http://schemas.openxmlformats.org/officeDocument/2006/math" xmlns:v="urn:schemas-microsoft-com:vml" xmlns:wp14="http://schemas.microsoft.com/office/word/2010/wordprocessingDrawing" xmlns:wp="http://schemas.openxmlformats.org/drawingml/2006/wordprocessingDrawing" xmlns:w10="urn:schemas-microsoft-com:office:word" xmlns:w="http://schemas.openxmlformats.org/wordprocessingml/2006/main" xmlns:w14="http://schemas.microsoft.com/office/word/2010/wordml" xmlns:w15="http://schemas.microsoft.com/office/word/2012/wordml" xmlns:wpg="http://schemas.microsoft.com/office/word/2010/wordprocessingGroup" xmlns:wpi="http://schemas.microsoft.com/office/word/2010/wordprocessingInk" xmlns:wne="http://schemas.microsoft.com/office/word/2006/wordml" xmlns:wps="http://schemas.microsoft.com/office/word/2010/wordprocessingShape" mc:Ignorable="w14 w15 wp14">
   <w:p>
     <w:pPr>
       <w:pStyle w:val="a7"/>
@@ -23980,7 +23413,7 @@
         <w:noProof/>
         <w:lang w:val="ko-KR"/>
       </w:rPr>
-      <w:t>18</w:t>
+      <w:t>24</w:t>
     </w:r>
     <w:r>
       <w:rPr>
@@ -23994,7 +23427,7 @@
 </file>
 
 <file path=word/footnotes.xml><?xml version="1.0" encoding="utf-8"?>
-<w:footnotes xmlns:ve="http://schemas.openxmlformats.org/markup-compatibility/2006" xmlns:o="urn:schemas-microsoft-com:office:office" xmlns:r="http://schemas.openxmlformats.org/officeDocument/2006/relationships" xmlns:m="http://schemas.openxmlformats.org/officeDocument/2006/math" xmlns:v="urn:schemas-microsoft-com:vml" xmlns:wp="http://schemas.openxmlformats.org/drawingml/2006/wordprocessingDrawing" xmlns:w10="urn:schemas-microsoft-com:office:word" xmlns:w="http://schemas.openxmlformats.org/wordprocessingml/2006/main" xmlns:wne="http://schemas.microsoft.com/office/word/2006/wordml">
+<w:footnotes xmlns:wpc="http://schemas.microsoft.com/office/word/2010/wordprocessingCanvas" xmlns:mc="http://schemas.openxmlformats.org/markup-compatibility/2006" xmlns:o="urn:schemas-microsoft-com:office:office" xmlns:r="http://schemas.openxmlformats.org/officeDocument/2006/relationships" xmlns:m="http://schemas.openxmlformats.org/officeDocument/2006/math" xmlns:v="urn:schemas-microsoft-com:vml" xmlns:wp14="http://schemas.microsoft.com/office/word/2010/wordprocessingDrawing" xmlns:wp="http://schemas.openxmlformats.org/drawingml/2006/wordprocessingDrawing" xmlns:w10="urn:schemas-microsoft-com:office:word" xmlns:w="http://schemas.openxmlformats.org/wordprocessingml/2006/main" xmlns:w14="http://schemas.microsoft.com/office/word/2010/wordml" xmlns:w15="http://schemas.microsoft.com/office/word/2012/wordml" xmlns:wpg="http://schemas.microsoft.com/office/word/2010/wordprocessingGroup" xmlns:wpi="http://schemas.microsoft.com/office/word/2010/wordprocessingInk" xmlns:wne="http://schemas.microsoft.com/office/word/2006/wordml" xmlns:wps="http://schemas.microsoft.com/office/word/2010/wordprocessingShape" mc:Ignorable="w14 w15 wp14">
   <w:footnote w:type="separator" w:id="-1">
     <w:p>
       <w:pPr>
@@ -24019,7 +23452,7 @@
 </file>
 
 <file path=word/header1.xml><?xml version="1.0" encoding="utf-8"?>
-<w:hdr xmlns:ve="http://schemas.openxmlformats.org/markup-compatibility/2006" xmlns:o="urn:schemas-microsoft-com:office:office" xmlns:r="http://schemas.openxmlformats.org/officeDocument/2006/relationships" xmlns:m="http://schemas.openxmlformats.org/officeDocument/2006/math" xmlns:v="urn:schemas-microsoft-com:vml" xmlns:wp="http://schemas.openxmlformats.org/drawingml/2006/wordprocessingDrawing" xmlns:w10="urn:schemas-microsoft-com:office:word" xmlns:w="http://schemas.openxmlformats.org/wordprocessingml/2006/main" xmlns:wne="http://schemas.microsoft.com/office/word/2006/wordml">
+<w:hdr xmlns:wpc="http://schemas.microsoft.com/office/word/2010/wordprocessingCanvas" xmlns:mc="http://schemas.openxmlformats.org/markup-compatibility/2006" xmlns:o="urn:schemas-microsoft-com:office:office" xmlns:r="http://schemas.openxmlformats.org/officeDocument/2006/relationships" xmlns:m="http://schemas.openxmlformats.org/officeDocument/2006/math" xmlns:v="urn:schemas-microsoft-com:vml" xmlns:wp14="http://schemas.microsoft.com/office/word/2010/wordprocessingDrawing" xmlns:wp="http://schemas.openxmlformats.org/drawingml/2006/wordprocessingDrawing" xmlns:w10="urn:schemas-microsoft-com:office:word" xmlns:w="http://schemas.openxmlformats.org/wordprocessingml/2006/main" xmlns:w14="http://schemas.microsoft.com/office/word/2010/wordml" xmlns:w15="http://schemas.microsoft.com/office/word/2012/wordml" xmlns:wpg="http://schemas.microsoft.com/office/word/2010/wordprocessingGroup" xmlns:wpi="http://schemas.microsoft.com/office/word/2010/wordprocessingInk" xmlns:wne="http://schemas.microsoft.com/office/word/2006/wordml" xmlns:wps="http://schemas.microsoft.com/office/word/2010/wordprocessingShape" mc:Ignorable="w14 w15 wp14">
   <w:p>
     <w:pPr>
       <w:pStyle w:val="a6"/>
@@ -24036,8 +23469,8 @@
 </file>
 
 <file path=word/numbering.xml><?xml version="1.0" encoding="utf-8"?>
-<w:numbering xmlns:ve="http://schemas.openxmlformats.org/markup-compatibility/2006" xmlns:o="urn:schemas-microsoft-com:office:office" xmlns:r="http://schemas.openxmlformats.org/officeDocument/2006/relationships" xmlns:m="http://schemas.openxmlformats.org/officeDocument/2006/math" xmlns:v="urn:schemas-microsoft-com:vml" xmlns:wp="http://schemas.openxmlformats.org/drawingml/2006/wordprocessingDrawing" xmlns:w10="urn:schemas-microsoft-com:office:word" xmlns:w="http://schemas.openxmlformats.org/wordprocessingml/2006/main" xmlns:wne="http://schemas.microsoft.com/office/word/2006/wordml">
-  <w:abstractNum w:abstractNumId="0">
+<w:numbering xmlns:wpc="http://schemas.microsoft.com/office/word/2010/wordprocessingCanvas" xmlns:mc="http://schemas.openxmlformats.org/markup-compatibility/2006" xmlns:o="urn:schemas-microsoft-com:office:office" xmlns:r="http://schemas.openxmlformats.org/officeDocument/2006/relationships" xmlns:m="http://schemas.openxmlformats.org/officeDocument/2006/math" xmlns:v="urn:schemas-microsoft-com:vml" xmlns:wp14="http://schemas.microsoft.com/office/word/2010/wordprocessingDrawing" xmlns:wp="http://schemas.openxmlformats.org/drawingml/2006/wordprocessingDrawing" xmlns:w10="urn:schemas-microsoft-com:office:word" xmlns:w="http://schemas.openxmlformats.org/wordprocessingml/2006/main" xmlns:w14="http://schemas.microsoft.com/office/word/2010/wordml" xmlns:w15="http://schemas.microsoft.com/office/word/2012/wordml" xmlns:wpg="http://schemas.microsoft.com/office/word/2010/wordprocessingGroup" xmlns:wpi="http://schemas.microsoft.com/office/word/2010/wordprocessingInk" xmlns:wne="http://schemas.microsoft.com/office/word/2006/wordml" xmlns:wps="http://schemas.microsoft.com/office/word/2010/wordprocessingShape" mc:Ignorable="w14 w15 wp14">
+  <w:abstractNum w:abstractNumId="0" w15:restartNumberingAfterBreak="0">
     <w:nsid w:val="428479AA"/>
     <w:multiLevelType w:val="multilevel"/>
     <w:tmpl w:val="2264D6AC"/>
@@ -24158,7 +23591,7 @@
       </w:rPr>
     </w:lvl>
   </w:abstractNum>
-  <w:abstractNum w:abstractNumId="1">
+  <w:abstractNum w:abstractNumId="1" w15:restartNumberingAfterBreak="0">
     <w:nsid w:val="5618285D"/>
     <w:multiLevelType w:val="multilevel"/>
     <w:tmpl w:val="0409001D"/>
@@ -24244,7 +23677,7 @@
       </w:pPr>
     </w:lvl>
   </w:abstractNum>
-  <w:abstractNum w:abstractNumId="2">
+  <w:abstractNum w:abstractNumId="2" w15:restartNumberingAfterBreak="0">
     <w:nsid w:val="5C934204"/>
     <w:multiLevelType w:val="multilevel"/>
     <w:tmpl w:val="1452E270"/>
@@ -24374,7 +23807,7 @@
 </file>
 
 <file path=word/styles.xml><?xml version="1.0" encoding="utf-8"?>
-<w:styles xmlns:r="http://schemas.openxmlformats.org/officeDocument/2006/relationships" xmlns:w="http://schemas.openxmlformats.org/wordprocessingml/2006/main">
+<w:styles xmlns:mc="http://schemas.openxmlformats.org/markup-compatibility/2006" xmlns:r="http://schemas.openxmlformats.org/officeDocument/2006/relationships" xmlns:w="http://schemas.openxmlformats.org/wordprocessingml/2006/main" xmlns:w14="http://schemas.microsoft.com/office/word/2010/wordml" xmlns:w15="http://schemas.microsoft.com/office/word/2012/wordml" mc:Ignorable="w14 w15">
   <w:docDefaults>
     <w:rPrDefault>
       <w:rPr>
@@ -24391,144 +23824,378 @@
       </w:pPr>
     </w:pPrDefault>
   </w:docDefaults>
-  <w:latentStyles w:defLockedState="0" w:defUIPriority="99" w:defSemiHidden="1" w:defUnhideWhenUsed="1" w:defQFormat="0" w:count="267">
-    <w:lsdException w:name="Normal" w:semiHidden="0" w:uiPriority="0" w:unhideWhenUsed="0" w:qFormat="1"/>
-    <w:lsdException w:name="heading 1" w:semiHidden="0" w:uiPriority="9" w:unhideWhenUsed="0" w:qFormat="1"/>
-    <w:lsdException w:name="heading 2" w:uiPriority="9" w:qFormat="1"/>
-    <w:lsdException w:name="heading 3" w:uiPriority="9" w:qFormat="1"/>
-    <w:lsdException w:name="heading 4" w:uiPriority="9" w:qFormat="1"/>
-    <w:lsdException w:name="heading 5" w:uiPriority="9" w:qFormat="1"/>
-    <w:lsdException w:name="heading 6" w:uiPriority="9" w:qFormat="1"/>
-    <w:lsdException w:name="heading 7" w:uiPriority="9" w:qFormat="1"/>
-    <w:lsdException w:name="heading 8" w:uiPriority="9" w:qFormat="1"/>
-    <w:lsdException w:name="heading 9" w:uiPriority="9" w:qFormat="1"/>
-    <w:lsdException w:name="toc 1" w:uiPriority="39" w:qFormat="1"/>
-    <w:lsdException w:name="toc 2" w:uiPriority="39" w:qFormat="1"/>
-    <w:lsdException w:name="toc 3" w:uiPriority="39" w:qFormat="1"/>
-    <w:lsdException w:name="toc 4" w:uiPriority="39"/>
-    <w:lsdException w:name="toc 5" w:uiPriority="39"/>
-    <w:lsdException w:name="toc 6" w:uiPriority="39"/>
-    <w:lsdException w:name="toc 7" w:uiPriority="39"/>
-    <w:lsdException w:name="toc 8" w:uiPriority="39"/>
-    <w:lsdException w:name="toc 9" w:uiPriority="39"/>
-    <w:lsdException w:name="caption" w:uiPriority="35" w:qFormat="1"/>
-    <w:lsdException w:name="Title" w:semiHidden="0" w:uiPriority="10" w:unhideWhenUsed="0" w:qFormat="1"/>
-    <w:lsdException w:name="Default Paragraph Font" w:uiPriority="1"/>
-    <w:lsdException w:name="Subtitle" w:semiHidden="0" w:uiPriority="11" w:unhideWhenUsed="0" w:qFormat="1"/>
-    <w:lsdException w:name="Strong" w:semiHidden="0" w:uiPriority="22" w:unhideWhenUsed="0" w:qFormat="1"/>
-    <w:lsdException w:name="Emphasis" w:semiHidden="0" w:uiPriority="20" w:unhideWhenUsed="0" w:qFormat="1"/>
-    <w:lsdException w:name="Table Grid" w:semiHidden="0" w:uiPriority="59" w:unhideWhenUsed="0"/>
-    <w:lsdException w:name="Placeholder Text" w:unhideWhenUsed="0"/>
-    <w:lsdException w:name="No Spacing" w:semiHidden="0" w:uiPriority="1" w:unhideWhenUsed="0" w:qFormat="1"/>
-    <w:lsdException w:name="Light Shading" w:semiHidden="0" w:uiPriority="60" w:unhideWhenUsed="0"/>
-    <w:lsdException w:name="Light List" w:semiHidden="0" w:uiPriority="61" w:unhideWhenUsed="0"/>
-    <w:lsdException w:name="Light Grid" w:semiHidden="0" w:uiPriority="62" w:unhideWhenUsed="0"/>
-    <w:lsdException w:name="Medium Shading 1" w:semiHidden="0" w:uiPriority="63" w:unhideWhenUsed="0"/>
-    <w:lsdException w:name="Medium Shading 2" w:semiHidden="0" w:uiPriority="64" w:unhideWhenUsed="0"/>
-    <w:lsdException w:name="Medium List 1" w:semiHidden="0" w:uiPriority="65" w:unhideWhenUsed="0"/>
-    <w:lsdException w:name="Medium List 2" w:semiHidden="0" w:uiPriority="66" w:unhideWhenUsed="0"/>
-    <w:lsdException w:name="Medium Grid 1" w:semiHidden="0" w:uiPriority="67" w:unhideWhenUsed="0"/>
-    <w:lsdException w:name="Medium Grid 2" w:semiHidden="0" w:uiPriority="68" w:unhideWhenUsed="0"/>
-    <w:lsdException w:name="Medium Grid 3" w:semiHidden="0" w:uiPriority="69" w:unhideWhenUsed="0"/>
-    <w:lsdException w:name="Dark List" w:semiHidden="0" w:uiPriority="70" w:unhideWhenUsed="0"/>
-    <w:lsdException w:name="Colorful Shading" w:semiHidden="0" w:uiPriority="71" w:unhideWhenUsed="0"/>
-    <w:lsdException w:name="Colorful List" w:semiHidden="0" w:uiPriority="72" w:unhideWhenUsed="0"/>
-    <w:lsdException w:name="Colorful Grid" w:semiHidden="0" w:uiPriority="73" w:unhideWhenUsed="0"/>
-    <w:lsdException w:name="Light Shading Accent 1" w:semiHidden="0" w:uiPriority="60" w:unhideWhenUsed="0"/>
-    <w:lsdException w:name="Light List Accent 1" w:semiHidden="0" w:uiPriority="61" w:unhideWhenUsed="0"/>
-    <w:lsdException w:name="Light Grid Accent 1" w:semiHidden="0" w:uiPriority="62" w:unhideWhenUsed="0"/>
-    <w:lsdException w:name="Medium Shading 1 Accent 1" w:semiHidden="0" w:uiPriority="63" w:unhideWhenUsed="0"/>
-    <w:lsdException w:name="Medium Shading 2 Accent 1" w:semiHidden="0" w:uiPriority="64" w:unhideWhenUsed="0"/>
-    <w:lsdException w:name="Medium List 1 Accent 1" w:semiHidden="0" w:uiPriority="65" w:unhideWhenUsed="0"/>
-    <w:lsdException w:name="Revision" w:unhideWhenUsed="0"/>
-    <w:lsdException w:name="List Paragraph" w:semiHidden="0" w:uiPriority="34" w:unhideWhenUsed="0" w:qFormat="1"/>
-    <w:lsdException w:name="Quote" w:semiHidden="0" w:uiPriority="29" w:unhideWhenUsed="0" w:qFormat="1"/>
-    <w:lsdException w:name="Intense Quote" w:semiHidden="0" w:uiPriority="30" w:unhideWhenUsed="0" w:qFormat="1"/>
-    <w:lsdException w:name="Medium List 2 Accent 1" w:semiHidden="0" w:uiPriority="66" w:unhideWhenUsed="0"/>
-    <w:lsdException w:name="Medium Grid 1 Accent 1" w:semiHidden="0" w:uiPriority="67" w:unhideWhenUsed="0"/>
-    <w:lsdException w:name="Medium Grid 2 Accent 1" w:semiHidden="0" w:uiPriority="68" w:unhideWhenUsed="0"/>
-    <w:lsdException w:name="Medium Grid 3 Accent 1" w:semiHidden="0" w:uiPriority="69" w:unhideWhenUsed="0"/>
-    <w:lsdException w:name="Dark List Accent 1" w:semiHidden="0" w:uiPriority="70" w:unhideWhenUsed="0"/>
-    <w:lsdException w:name="Colorful Shading Accent 1" w:semiHidden="0" w:uiPriority="71" w:unhideWhenUsed="0"/>
-    <w:lsdException w:name="Colorful List Accent 1" w:semiHidden="0" w:uiPriority="72" w:unhideWhenUsed="0"/>
-    <w:lsdException w:name="Colorful Grid Accent 1" w:semiHidden="0" w:uiPriority="73" w:unhideWhenUsed="0"/>
-    <w:lsdException w:name="Light Shading Accent 2" w:semiHidden="0" w:uiPriority="60" w:unhideWhenUsed="0"/>
-    <w:lsdException w:name="Light List Accent 2" w:semiHidden="0" w:uiPriority="61" w:unhideWhenUsed="0"/>
-    <w:lsdException w:name="Light Grid Accent 2" w:semiHidden="0" w:uiPriority="62" w:unhideWhenUsed="0"/>
-    <w:lsdException w:name="Medium Shading 1 Accent 2" w:semiHidden="0" w:uiPriority="63" w:unhideWhenUsed="0"/>
-    <w:lsdException w:name="Medium Shading 2 Accent 2" w:semiHidden="0" w:uiPriority="64" w:unhideWhenUsed="0"/>
-    <w:lsdException w:name="Medium List 1 Accent 2" w:semiHidden="0" w:uiPriority="65" w:unhideWhenUsed="0"/>
-    <w:lsdException w:name="Medium List 2 Accent 2" w:semiHidden="0" w:uiPriority="66" w:unhideWhenUsed="0"/>
-    <w:lsdException w:name="Medium Grid 1 Accent 2" w:semiHidden="0" w:uiPriority="67" w:unhideWhenUsed="0"/>
-    <w:lsdException w:name="Medium Grid 2 Accent 2" w:semiHidden="0" w:uiPriority="68" w:unhideWhenUsed="0"/>
-    <w:lsdException w:name="Medium Grid 3 Accent 2" w:semiHidden="0" w:uiPriority="69" w:unhideWhenUsed="0"/>
-    <w:lsdException w:name="Dark List Accent 2" w:semiHidden="0" w:uiPriority="70" w:unhideWhenUsed="0"/>
-    <w:lsdException w:name="Colorful Shading Accent 2" w:semiHidden="0" w:uiPriority="71" w:unhideWhenUsed="0"/>
-    <w:lsdException w:name="Colorful List Accent 2" w:semiHidden="0" w:uiPriority="72" w:unhideWhenUsed="0"/>
-    <w:lsdException w:name="Colorful Grid Accent 2" w:semiHidden="0" w:uiPriority="73" w:unhideWhenUsed="0"/>
-    <w:lsdException w:name="Light Shading Accent 3" w:semiHidden="0" w:uiPriority="60" w:unhideWhenUsed="0"/>
-    <w:lsdException w:name="Light List Accent 3" w:semiHidden="0" w:uiPriority="61" w:unhideWhenUsed="0"/>
-    <w:lsdException w:name="Light Grid Accent 3" w:semiHidden="0" w:uiPriority="62" w:unhideWhenUsed="0"/>
-    <w:lsdException w:name="Medium Shading 1 Accent 3" w:semiHidden="0" w:uiPriority="63" w:unhideWhenUsed="0"/>
-    <w:lsdException w:name="Medium Shading 2 Accent 3" w:semiHidden="0" w:uiPriority="64" w:unhideWhenUsed="0"/>
-    <w:lsdException w:name="Medium List 1 Accent 3" w:semiHidden="0" w:uiPriority="65" w:unhideWhenUsed="0"/>
-    <w:lsdException w:name="Medium List 2 Accent 3" w:semiHidden="0" w:uiPriority="66" w:unhideWhenUsed="0"/>
-    <w:lsdException w:name="Medium Grid 1 Accent 3" w:semiHidden="0" w:uiPriority="67" w:unhideWhenUsed="0"/>
-    <w:lsdException w:name="Medium Grid 2 Accent 3" w:semiHidden="0" w:uiPriority="68" w:unhideWhenUsed="0"/>
-    <w:lsdException w:name="Medium Grid 3 Accent 3" w:semiHidden="0" w:uiPriority="69" w:unhideWhenUsed="0"/>
-    <w:lsdException w:name="Dark List Accent 3" w:semiHidden="0" w:uiPriority="70" w:unhideWhenUsed="0"/>
-    <w:lsdException w:name="Colorful Shading Accent 3" w:semiHidden="0" w:uiPriority="71" w:unhideWhenUsed="0"/>
-    <w:lsdException w:name="Colorful List Accent 3" w:semiHidden="0" w:uiPriority="72" w:unhideWhenUsed="0"/>
-    <w:lsdException w:name="Colorful Grid Accent 3" w:semiHidden="0" w:uiPriority="73" w:unhideWhenUsed="0"/>
-    <w:lsdException w:name="Light Shading Accent 4" w:semiHidden="0" w:uiPriority="60" w:unhideWhenUsed="0"/>
-    <w:lsdException w:name="Light List Accent 4" w:semiHidden="0" w:uiPriority="61" w:unhideWhenUsed="0"/>
-    <w:lsdException w:name="Light Grid Accent 4" w:semiHidden="0" w:uiPriority="62" w:unhideWhenUsed="0"/>
-    <w:lsdException w:name="Medium Shading 1 Accent 4" w:semiHidden="0" w:uiPriority="63" w:unhideWhenUsed="0"/>
-    <w:lsdException w:name="Medium Shading 2 Accent 4" w:semiHidden="0" w:uiPriority="64" w:unhideWhenUsed="0"/>
-    <w:lsdException w:name="Medium List 1 Accent 4" w:semiHidden="0" w:uiPriority="65" w:unhideWhenUsed="0"/>
-    <w:lsdException w:name="Medium List 2 Accent 4" w:semiHidden="0" w:uiPriority="66" w:unhideWhenUsed="0"/>
-    <w:lsdException w:name="Medium Grid 1 Accent 4" w:semiHidden="0" w:uiPriority="67" w:unhideWhenUsed="0"/>
-    <w:lsdException w:name="Medium Grid 2 Accent 4" w:semiHidden="0" w:uiPriority="68" w:unhideWhenUsed="0"/>
-    <w:lsdException w:name="Medium Grid 3 Accent 4" w:semiHidden="0" w:uiPriority="69" w:unhideWhenUsed="0"/>
-    <w:lsdException w:name="Dark List Accent 4" w:semiHidden="0" w:uiPriority="70" w:unhideWhenUsed="0"/>
-    <w:lsdException w:name="Colorful Shading Accent 4" w:semiHidden="0" w:uiPriority="71" w:unhideWhenUsed="0"/>
-    <w:lsdException w:name="Colorful List Accent 4" w:semiHidden="0" w:uiPriority="72" w:unhideWhenUsed="0"/>
-    <w:lsdException w:name="Colorful Grid Accent 4" w:semiHidden="0" w:uiPriority="73" w:unhideWhenUsed="0"/>
-    <w:lsdException w:name="Light Shading Accent 5" w:semiHidden="0" w:uiPriority="60" w:unhideWhenUsed="0"/>
-    <w:lsdException w:name="Light List Accent 5" w:semiHidden="0" w:uiPriority="61" w:unhideWhenUsed="0"/>
-    <w:lsdException w:name="Light Grid Accent 5" w:semiHidden="0" w:uiPriority="62" w:unhideWhenUsed="0"/>
-    <w:lsdException w:name="Medium Shading 1 Accent 5" w:semiHidden="0" w:uiPriority="63" w:unhideWhenUsed="0"/>
-    <w:lsdException w:name="Medium Shading 2 Accent 5" w:semiHidden="0" w:uiPriority="64" w:unhideWhenUsed="0"/>
-    <w:lsdException w:name="Medium List 1 Accent 5" w:semiHidden="0" w:uiPriority="65" w:unhideWhenUsed="0"/>
-    <w:lsdException w:name="Medium List 2 Accent 5" w:semiHidden="0" w:uiPriority="66" w:unhideWhenUsed="0"/>
-    <w:lsdException w:name="Medium Grid 1 Accent 5" w:semiHidden="0" w:uiPriority="67" w:unhideWhenUsed="0"/>
-    <w:lsdException w:name="Medium Grid 2 Accent 5" w:semiHidden="0" w:uiPriority="68" w:unhideWhenUsed="0"/>
-    <w:lsdException w:name="Medium Grid 3 Accent 5" w:semiHidden="0" w:uiPriority="69" w:unhideWhenUsed="0"/>
-    <w:lsdException w:name="Dark List Accent 5" w:semiHidden="0" w:uiPriority="70" w:unhideWhenUsed="0"/>
-    <w:lsdException w:name="Colorful Shading Accent 5" w:semiHidden="0" w:uiPriority="71" w:unhideWhenUsed="0"/>
-    <w:lsdException w:name="Colorful List Accent 5" w:semiHidden="0" w:uiPriority="72" w:unhideWhenUsed="0"/>
-    <w:lsdException w:name="Colorful Grid Accent 5" w:semiHidden="0" w:uiPriority="73" w:unhideWhenUsed="0"/>
-    <w:lsdException w:name="Light Shading Accent 6" w:semiHidden="0" w:uiPriority="60" w:unhideWhenUsed="0"/>
-    <w:lsdException w:name="Light List Accent 6" w:semiHidden="0" w:uiPriority="61" w:unhideWhenUsed="0"/>
-    <w:lsdException w:name="Light Grid Accent 6" w:semiHidden="0" w:uiPriority="62" w:unhideWhenUsed="0"/>
-    <w:lsdException w:name="Medium Shading 1 Accent 6" w:semiHidden="0" w:uiPriority="63" w:unhideWhenUsed="0"/>
-    <w:lsdException w:name="Medium Shading 2 Accent 6" w:semiHidden="0" w:uiPriority="64" w:unhideWhenUsed="0"/>
-    <w:lsdException w:name="Medium List 1 Accent 6" w:semiHidden="0" w:uiPriority="65" w:unhideWhenUsed="0"/>
-    <w:lsdException w:name="Medium List 2 Accent 6" w:semiHidden="0" w:uiPriority="66" w:unhideWhenUsed="0"/>
-    <w:lsdException w:name="Medium Grid 1 Accent 6" w:semiHidden="0" w:uiPriority="67" w:unhideWhenUsed="0"/>
-    <w:lsdException w:name="Medium Grid 2 Accent 6" w:semiHidden="0" w:uiPriority="68" w:unhideWhenUsed="0"/>
-    <w:lsdException w:name="Medium Grid 3 Accent 6" w:semiHidden="0" w:uiPriority="69" w:unhideWhenUsed="0"/>
-    <w:lsdException w:name="Dark List Accent 6" w:semiHidden="0" w:uiPriority="70" w:unhideWhenUsed="0"/>
-    <w:lsdException w:name="Colorful Shading Accent 6" w:semiHidden="0" w:uiPriority="71" w:unhideWhenUsed="0"/>
-    <w:lsdException w:name="Colorful List Accent 6" w:semiHidden="0" w:uiPriority="72" w:unhideWhenUsed="0"/>
-    <w:lsdException w:name="Colorful Grid Accent 6" w:semiHidden="0" w:uiPriority="73" w:unhideWhenUsed="0"/>
-    <w:lsdException w:name="Subtle Emphasis" w:semiHidden="0" w:uiPriority="19" w:unhideWhenUsed="0" w:qFormat="1"/>
-    <w:lsdException w:name="Intense Emphasis" w:semiHidden="0" w:uiPriority="21" w:unhideWhenUsed="0" w:qFormat="1"/>
-    <w:lsdException w:name="Subtle Reference" w:semiHidden="0" w:uiPriority="31" w:unhideWhenUsed="0" w:qFormat="1"/>
-    <w:lsdException w:name="Intense Reference" w:semiHidden="0" w:uiPriority="32" w:unhideWhenUsed="0" w:qFormat="1"/>
-    <w:lsdException w:name="Book Title" w:semiHidden="0" w:uiPriority="33" w:unhideWhenUsed="0" w:qFormat="1"/>
-    <w:lsdException w:name="Bibliography" w:uiPriority="37"/>
-    <w:lsdException w:name="TOC Heading" w:uiPriority="39" w:qFormat="1"/>
+  <w:latentStyles w:defLockedState="0" w:defUIPriority="99" w:defSemiHidden="0" w:defUnhideWhenUsed="0" w:defQFormat="0" w:count="371">
+    <w:lsdException w:name="Normal" w:uiPriority="0" w:qFormat="1"/>
+    <w:lsdException w:name="heading 1" w:uiPriority="9" w:qFormat="1"/>
+    <w:lsdException w:name="heading 2" w:semiHidden="1" w:uiPriority="9" w:unhideWhenUsed="1" w:qFormat="1"/>
+    <w:lsdException w:name="heading 3" w:semiHidden="1" w:uiPriority="9" w:unhideWhenUsed="1" w:qFormat="1"/>
+    <w:lsdException w:name="heading 4" w:semiHidden="1" w:uiPriority="9" w:unhideWhenUsed="1" w:qFormat="1"/>
+    <w:lsdException w:name="heading 5" w:semiHidden="1" w:uiPriority="9" w:unhideWhenUsed="1" w:qFormat="1"/>
+    <w:lsdException w:name="heading 6" w:semiHidden="1" w:uiPriority="9" w:unhideWhenUsed="1" w:qFormat="1"/>
+    <w:lsdException w:name="heading 7" w:semiHidden="1" w:uiPriority="9" w:unhideWhenUsed="1" w:qFormat="1"/>
+    <w:lsdException w:name="heading 8" w:semiHidden="1" w:uiPriority="9" w:unhideWhenUsed="1" w:qFormat="1"/>
+    <w:lsdException w:name="heading 9" w:semiHidden="1" w:uiPriority="9" w:unhideWhenUsed="1" w:qFormat="1"/>
+    <w:lsdException w:name="index 1" w:semiHidden="1" w:unhideWhenUsed="1"/>
+    <w:lsdException w:name="index 2" w:semiHidden="1" w:unhideWhenUsed="1"/>
+    <w:lsdException w:name="index 3" w:semiHidden="1" w:unhideWhenUsed="1"/>
+    <w:lsdException w:name="index 4" w:semiHidden="1" w:unhideWhenUsed="1"/>
+    <w:lsdException w:name="index 5" w:semiHidden="1" w:unhideWhenUsed="1"/>
+    <w:lsdException w:name="index 6" w:semiHidden="1" w:unhideWhenUsed="1"/>
+    <w:lsdException w:name="index 7" w:semiHidden="1" w:unhideWhenUsed="1"/>
+    <w:lsdException w:name="index 8" w:semiHidden="1" w:unhideWhenUsed="1"/>
+    <w:lsdException w:name="index 9" w:semiHidden="1" w:unhideWhenUsed="1"/>
+    <w:lsdException w:name="toc 1" w:semiHidden="1" w:uiPriority="39" w:unhideWhenUsed="1" w:qFormat="1"/>
+    <w:lsdException w:name="toc 2" w:semiHidden="1" w:uiPriority="39" w:unhideWhenUsed="1" w:qFormat="1"/>
+    <w:lsdException w:name="toc 3" w:semiHidden="1" w:uiPriority="39" w:unhideWhenUsed="1" w:qFormat="1"/>
+    <w:lsdException w:name="toc 4" w:semiHidden="1" w:uiPriority="39" w:unhideWhenUsed="1"/>
+    <w:lsdException w:name="toc 5" w:semiHidden="1" w:uiPriority="39" w:unhideWhenUsed="1"/>
+    <w:lsdException w:name="toc 6" w:semiHidden="1" w:uiPriority="39" w:unhideWhenUsed="1"/>
+    <w:lsdException w:name="toc 7" w:semiHidden="1" w:uiPriority="39" w:unhideWhenUsed="1"/>
+    <w:lsdException w:name="toc 8" w:semiHidden="1" w:uiPriority="39" w:unhideWhenUsed="1"/>
+    <w:lsdException w:name="toc 9" w:semiHidden="1" w:uiPriority="39" w:unhideWhenUsed="1"/>
+    <w:lsdException w:name="Normal Indent" w:semiHidden="1" w:unhideWhenUsed="1"/>
+    <w:lsdException w:name="footnote text" w:semiHidden="1" w:unhideWhenUsed="1"/>
+    <w:lsdException w:name="annotation text" w:semiHidden="1" w:unhideWhenUsed="1"/>
+    <w:lsdException w:name="header" w:semiHidden="1" w:unhideWhenUsed="1"/>
+    <w:lsdException w:name="footer" w:semiHidden="1" w:unhideWhenUsed="1"/>
+    <w:lsdException w:name="index heading" w:semiHidden="1" w:unhideWhenUsed="1"/>
+    <w:lsdException w:name="caption" w:semiHidden="1" w:uiPriority="35" w:unhideWhenUsed="1" w:qFormat="1"/>
+    <w:lsdException w:name="table of figures" w:semiHidden="1" w:unhideWhenUsed="1"/>
+    <w:lsdException w:name="envelope address" w:semiHidden="1" w:unhideWhenUsed="1"/>
+    <w:lsdException w:name="envelope return" w:semiHidden="1" w:unhideWhenUsed="1"/>
+    <w:lsdException w:name="footnote reference" w:semiHidden="1" w:unhideWhenUsed="1"/>
+    <w:lsdException w:name="annotation reference" w:semiHidden="1" w:unhideWhenUsed="1"/>
+    <w:lsdException w:name="line number" w:semiHidden="1" w:unhideWhenUsed="1"/>
+    <w:lsdException w:name="page number" w:semiHidden="1" w:unhideWhenUsed="1"/>
+    <w:lsdException w:name="endnote reference" w:semiHidden="1" w:unhideWhenUsed="1"/>
+    <w:lsdException w:name="endnote text" w:semiHidden="1" w:unhideWhenUsed="1"/>
+    <w:lsdException w:name="table of authorities" w:semiHidden="1" w:unhideWhenUsed="1"/>
+    <w:lsdException w:name="macro" w:semiHidden="1" w:unhideWhenUsed="1"/>
+    <w:lsdException w:name="toa heading" w:semiHidden="1" w:unhideWhenUsed="1"/>
+    <w:lsdException w:name="List" w:semiHidden="1" w:unhideWhenUsed="1"/>
+    <w:lsdException w:name="List Bullet" w:semiHidden="1" w:unhideWhenUsed="1"/>
+    <w:lsdException w:name="List Number" w:semiHidden="1" w:unhideWhenUsed="1"/>
+    <w:lsdException w:name="List 2" w:semiHidden="1" w:unhideWhenUsed="1"/>
+    <w:lsdException w:name="List 3" w:semiHidden="1" w:unhideWhenUsed="1"/>
+    <w:lsdException w:name="List 4" w:semiHidden="1" w:unhideWhenUsed="1"/>
+    <w:lsdException w:name="List 5" w:semiHidden="1" w:unhideWhenUsed="1"/>
+    <w:lsdException w:name="List Bullet 2" w:semiHidden="1" w:unhideWhenUsed="1"/>
+    <w:lsdException w:name="List Bullet 3" w:semiHidden="1" w:unhideWhenUsed="1"/>
+    <w:lsdException w:name="List Bullet 4" w:semiHidden="1" w:unhideWhenUsed="1"/>
+    <w:lsdException w:name="List Bullet 5" w:semiHidden="1" w:unhideWhenUsed="1"/>
+    <w:lsdException w:name="List Number 2" w:semiHidden="1" w:unhideWhenUsed="1"/>
+    <w:lsdException w:name="List Number 3" w:semiHidden="1" w:unhideWhenUsed="1"/>
+    <w:lsdException w:name="List Number 4" w:semiHidden="1" w:unhideWhenUsed="1"/>
+    <w:lsdException w:name="List Number 5" w:semiHidden="1" w:unhideWhenUsed="1"/>
+    <w:lsdException w:name="Title" w:uiPriority="10" w:qFormat="1"/>
+    <w:lsdException w:name="Closing" w:semiHidden="1" w:unhideWhenUsed="1"/>
+    <w:lsdException w:name="Signature" w:semiHidden="1" w:unhideWhenUsed="1"/>
+    <w:lsdException w:name="Default Paragraph Font" w:semiHidden="1" w:uiPriority="1" w:unhideWhenUsed="1"/>
+    <w:lsdException w:name="Body Text" w:semiHidden="1" w:unhideWhenUsed="1"/>
+    <w:lsdException w:name="Body Text Indent" w:semiHidden="1" w:unhideWhenUsed="1"/>
+    <w:lsdException w:name="List Continue" w:semiHidden="1" w:unhideWhenUsed="1"/>
+    <w:lsdException w:name="List Continue 2" w:semiHidden="1" w:unhideWhenUsed="1"/>
+    <w:lsdException w:name="List Continue 3" w:semiHidden="1" w:unhideWhenUsed="1"/>
+    <w:lsdException w:name="List Continue 4" w:semiHidden="1" w:unhideWhenUsed="1"/>
+    <w:lsdException w:name="List Continue 5" w:semiHidden="1" w:unhideWhenUsed="1"/>
+    <w:lsdException w:name="Message Header" w:semiHidden="1" w:unhideWhenUsed="1"/>
+    <w:lsdException w:name="Subtitle" w:uiPriority="11" w:qFormat="1"/>
+    <w:lsdException w:name="Salutation" w:semiHidden="1" w:unhideWhenUsed="1"/>
+    <w:lsdException w:name="Date" w:semiHidden="1" w:unhideWhenUsed="1"/>
+    <w:lsdException w:name="Body Text First Indent" w:semiHidden="1" w:unhideWhenUsed="1"/>
+    <w:lsdException w:name="Body Text First Indent 2" w:semiHidden="1" w:unhideWhenUsed="1"/>
+    <w:lsdException w:name="Note Heading" w:semiHidden="1" w:unhideWhenUsed="1"/>
+    <w:lsdException w:name="Body Text 2" w:semiHidden="1" w:unhideWhenUsed="1"/>
+    <w:lsdException w:name="Body Text 3" w:semiHidden="1" w:unhideWhenUsed="1"/>
+    <w:lsdException w:name="Body Text Indent 2" w:semiHidden="1" w:unhideWhenUsed="1"/>
+    <w:lsdException w:name="Body Text Indent 3" w:semiHidden="1" w:unhideWhenUsed="1"/>
+    <w:lsdException w:name="Block Text" w:semiHidden="1" w:unhideWhenUsed="1"/>
+    <w:lsdException w:name="Hyperlink" w:semiHidden="1" w:unhideWhenUsed="1"/>
+    <w:lsdException w:name="FollowedHyperlink" w:semiHidden="1" w:unhideWhenUsed="1"/>
+    <w:lsdException w:name="Strong" w:uiPriority="22" w:qFormat="1"/>
+    <w:lsdException w:name="Emphasis" w:uiPriority="20" w:qFormat="1"/>
+    <w:lsdException w:name="Document Map" w:semiHidden="1" w:unhideWhenUsed="1"/>
+    <w:lsdException w:name="Plain Text" w:semiHidden="1" w:unhideWhenUsed="1"/>
+    <w:lsdException w:name="E-mail Signature" w:semiHidden="1" w:unhideWhenUsed="1"/>
+    <w:lsdException w:name="HTML Top of Form" w:semiHidden="1" w:unhideWhenUsed="1"/>
+    <w:lsdException w:name="HTML Bottom of Form" w:semiHidden="1" w:unhideWhenUsed="1"/>
+    <w:lsdException w:name="Normal (Web)" w:semiHidden="1" w:unhideWhenUsed="1"/>
+    <w:lsdException w:name="HTML Acronym" w:semiHidden="1" w:unhideWhenUsed="1"/>
+    <w:lsdException w:name="HTML Address" w:semiHidden="1" w:unhideWhenUsed="1"/>
+    <w:lsdException w:name="HTML Cite" w:semiHidden="1" w:unhideWhenUsed="1"/>
+    <w:lsdException w:name="HTML Code" w:semiHidden="1" w:unhideWhenUsed="1"/>
+    <w:lsdException w:name="HTML Definition" w:semiHidden="1" w:unhideWhenUsed="1"/>
+    <w:lsdException w:name="HTML Keyboard" w:semiHidden="1" w:unhideWhenUsed="1"/>
+    <w:lsdException w:name="HTML Preformatted" w:semiHidden="1" w:unhideWhenUsed="1"/>
+    <w:lsdException w:name="HTML Sample" w:semiHidden="1" w:unhideWhenUsed="1"/>
+    <w:lsdException w:name="HTML Typewriter" w:semiHidden="1" w:unhideWhenUsed="1"/>
+    <w:lsdException w:name="HTML Variable" w:semiHidden="1" w:unhideWhenUsed="1"/>
+    <w:lsdException w:name="Normal Table" w:semiHidden="1" w:unhideWhenUsed="1"/>
+    <w:lsdException w:name="annotation subject" w:semiHidden="1" w:unhideWhenUsed="1"/>
+    <w:lsdException w:name="No List" w:semiHidden="1" w:unhideWhenUsed="1"/>
+    <w:lsdException w:name="Outline List 1" w:semiHidden="1" w:unhideWhenUsed="1"/>
+    <w:lsdException w:name="Outline List 2" w:semiHidden="1" w:unhideWhenUsed="1"/>
+    <w:lsdException w:name="Outline List 3" w:semiHidden="1" w:unhideWhenUsed="1"/>
+    <w:lsdException w:name="Table Simple 1" w:semiHidden="1" w:unhideWhenUsed="1"/>
+    <w:lsdException w:name="Table Simple 2" w:semiHidden="1" w:unhideWhenUsed="1"/>
+    <w:lsdException w:name="Table Simple 3" w:semiHidden="1" w:unhideWhenUsed="1"/>
+    <w:lsdException w:name="Table Classic 1" w:semiHidden="1" w:unhideWhenUsed="1"/>
+    <w:lsdException w:name="Table Classic 2" w:semiHidden="1" w:unhideWhenUsed="1"/>
+    <w:lsdException w:name="Table Classic 3" w:semiHidden="1" w:unhideWhenUsed="1"/>
+    <w:lsdException w:name="Table Classic 4" w:semiHidden="1" w:unhideWhenUsed="1"/>
+    <w:lsdException w:name="Table Colorful 1" w:semiHidden="1" w:unhideWhenUsed="1"/>
+    <w:lsdException w:name="Table Colorful 2" w:semiHidden="1" w:unhideWhenUsed="1"/>
+    <w:lsdException w:name="Table Colorful 3" w:semiHidden="1" w:unhideWhenUsed="1"/>
+    <w:lsdException w:name="Table Columns 1" w:semiHidden="1" w:unhideWhenUsed="1"/>
+    <w:lsdException w:name="Table Columns 2" w:semiHidden="1" w:unhideWhenUsed="1"/>
+    <w:lsdException w:name="Table Columns 3" w:semiHidden="1" w:unhideWhenUsed="1"/>
+    <w:lsdException w:name="Table Columns 4" w:semiHidden="1" w:unhideWhenUsed="1"/>
+    <w:lsdException w:name="Table Columns 5" w:semiHidden="1" w:unhideWhenUsed="1"/>
+    <w:lsdException w:name="Table Grid 1" w:semiHidden="1" w:unhideWhenUsed="1"/>
+    <w:lsdException w:name="Table Grid 2" w:semiHidden="1" w:unhideWhenUsed="1"/>
+    <w:lsdException w:name="Table Grid 3" w:semiHidden="1" w:unhideWhenUsed="1"/>
+    <w:lsdException w:name="Table Grid 4" w:semiHidden="1" w:unhideWhenUsed="1"/>
+    <w:lsdException w:name="Table Grid 5" w:semiHidden="1" w:unhideWhenUsed="1"/>
+    <w:lsdException w:name="Table Grid 6" w:semiHidden="1" w:unhideWhenUsed="1"/>
+    <w:lsdException w:name="Table Grid 7" w:semiHidden="1" w:unhideWhenUsed="1"/>
+    <w:lsdException w:name="Table Grid 8" w:semiHidden="1" w:unhideWhenUsed="1"/>
+    <w:lsdException w:name="Table List 1" w:semiHidden="1" w:unhideWhenUsed="1"/>
+    <w:lsdException w:name="Table List 2" w:semiHidden="1" w:unhideWhenUsed="1"/>
+    <w:lsdException w:name="Table List 3" w:semiHidden="1" w:unhideWhenUsed="1"/>
+    <w:lsdException w:name="Table List 4" w:semiHidden="1" w:unhideWhenUsed="1"/>
+    <w:lsdException w:name="Table List 5" w:semiHidden="1" w:unhideWhenUsed="1"/>
+    <w:lsdException w:name="Table List 6" w:semiHidden="1" w:unhideWhenUsed="1"/>
+    <w:lsdException w:name="Table List 7" w:semiHidden="1" w:unhideWhenUsed="1"/>
+    <w:lsdException w:name="Table List 8" w:semiHidden="1" w:unhideWhenUsed="1"/>
+    <w:lsdException w:name="Table 3D effects 1" w:semiHidden="1" w:unhideWhenUsed="1"/>
+    <w:lsdException w:name="Table 3D effects 2" w:semiHidden="1" w:unhideWhenUsed="1"/>
+    <w:lsdException w:name="Table 3D effects 3" w:semiHidden="1" w:unhideWhenUsed="1"/>
+    <w:lsdException w:name="Table Contemporary" w:semiHidden="1" w:unhideWhenUsed="1"/>
+    <w:lsdException w:name="Table Elegant" w:semiHidden="1" w:unhideWhenUsed="1"/>
+    <w:lsdException w:name="Table Professional" w:semiHidden="1" w:unhideWhenUsed="1"/>
+    <w:lsdException w:name="Table Subtle 1" w:semiHidden="1" w:unhideWhenUsed="1"/>
+    <w:lsdException w:name="Table Subtle 2" w:semiHidden="1" w:unhideWhenUsed="1"/>
+    <w:lsdException w:name="Table Web 1" w:semiHidden="1" w:unhideWhenUsed="1"/>
+    <w:lsdException w:name="Table Web 2" w:semiHidden="1" w:unhideWhenUsed="1"/>
+    <w:lsdException w:name="Table Web 3" w:semiHidden="1" w:unhideWhenUsed="1"/>
+    <w:lsdException w:name="Balloon Text" w:semiHidden="1" w:unhideWhenUsed="1"/>
+    <w:lsdException w:name="Table Grid" w:uiPriority="59"/>
+    <w:lsdException w:name="Table Theme" w:semiHidden="1" w:unhideWhenUsed="1"/>
+    <w:lsdException w:name="Placeholder Text" w:semiHidden="1"/>
+    <w:lsdException w:name="No Spacing" w:uiPriority="1" w:qFormat="1"/>
+    <w:lsdException w:name="Light Shading" w:uiPriority="60"/>
+    <w:lsdException w:name="Light List" w:uiPriority="61"/>
+    <w:lsdException w:name="Light Grid" w:uiPriority="62"/>
+    <w:lsdException w:name="Medium Shading 1" w:uiPriority="63"/>
+    <w:lsdException w:name="Medium Shading 2" w:uiPriority="64"/>
+    <w:lsdException w:name="Medium List 1" w:uiPriority="65"/>
+    <w:lsdException w:name="Medium List 2" w:uiPriority="66"/>
+    <w:lsdException w:name="Medium Grid 1" w:uiPriority="67"/>
+    <w:lsdException w:name="Medium Grid 2" w:uiPriority="68"/>
+    <w:lsdException w:name="Medium Grid 3" w:uiPriority="69"/>
+    <w:lsdException w:name="Dark List" w:uiPriority="70"/>
+    <w:lsdException w:name="Colorful Shading" w:uiPriority="71"/>
+    <w:lsdException w:name="Colorful List" w:uiPriority="72"/>
+    <w:lsdException w:name="Colorful Grid" w:uiPriority="73"/>
+    <w:lsdException w:name="Light Shading Accent 1" w:uiPriority="60"/>
+    <w:lsdException w:name="Light List Accent 1" w:uiPriority="61"/>
+    <w:lsdException w:name="Light Grid Accent 1" w:uiPriority="62"/>
+    <w:lsdException w:name="Medium Shading 1 Accent 1" w:uiPriority="63"/>
+    <w:lsdException w:name="Medium Shading 2 Accent 1" w:uiPriority="64"/>
+    <w:lsdException w:name="Medium List 1 Accent 1" w:uiPriority="65"/>
+    <w:lsdException w:name="Revision" w:semiHidden="1"/>
+    <w:lsdException w:name="List Paragraph" w:uiPriority="34" w:qFormat="1"/>
+    <w:lsdException w:name="Quote" w:uiPriority="29" w:qFormat="1"/>
+    <w:lsdException w:name="Intense Quote" w:uiPriority="30" w:qFormat="1"/>
+    <w:lsdException w:name="Medium List 2 Accent 1" w:uiPriority="66"/>
+    <w:lsdException w:name="Medium Grid 1 Accent 1" w:uiPriority="67"/>
+    <w:lsdException w:name="Medium Grid 2 Accent 1" w:uiPriority="68"/>
+    <w:lsdException w:name="Medium Grid 3 Accent 1" w:uiPriority="69"/>
+    <w:lsdException w:name="Dark List Accent 1" w:uiPriority="70"/>
+    <w:lsdException w:name="Colorful Shading Accent 1" w:uiPriority="71"/>
+    <w:lsdException w:name="Colorful List Accent 1" w:uiPriority="72"/>
+    <w:lsdException w:name="Colorful Grid Accent 1" w:uiPriority="73"/>
+    <w:lsdException w:name="Light Shading Accent 2" w:uiPriority="60"/>
+    <w:lsdException w:name="Light List Accent 2" w:uiPriority="61"/>
+    <w:lsdException w:name="Light Grid Accent 2" w:uiPriority="62"/>
+    <w:lsdException w:name="Medium Shading 1 Accent 2" w:uiPriority="63"/>
+    <w:lsdException w:name="Medium Shading 2 Accent 2" w:uiPriority="64"/>
+    <w:lsdException w:name="Medium List 1 Accent 2" w:uiPriority="65"/>
+    <w:lsdException w:name="Medium List 2 Accent 2" w:uiPriority="66"/>
+    <w:lsdException w:name="Medium Grid 1 Accent 2" w:uiPriority="67"/>
+    <w:lsdException w:name="Medium Grid 2 Accent 2" w:uiPriority="68"/>
+    <w:lsdException w:name="Medium Grid 3 Accent 2" w:uiPriority="69"/>
+    <w:lsdException w:name="Dark List Accent 2" w:uiPriority="70"/>
+    <w:lsdException w:name="Colorful Shading Accent 2" w:uiPriority="71"/>
+    <w:lsdException w:name="Colorful List Accent 2" w:uiPriority="72"/>
+    <w:lsdException w:name="Colorful Grid Accent 2" w:uiPriority="73"/>
+    <w:lsdException w:name="Light Shading Accent 3" w:uiPriority="60"/>
+    <w:lsdException w:name="Light List Accent 3" w:uiPriority="61"/>
+    <w:lsdException w:name="Light Grid Accent 3" w:uiPriority="62"/>
+    <w:lsdException w:name="Medium Shading 1 Accent 3" w:uiPriority="63"/>
+    <w:lsdException w:name="Medium Shading 2 Accent 3" w:uiPriority="64"/>
+    <w:lsdException w:name="Medium List 1 Accent 3" w:uiPriority="65"/>
+    <w:lsdException w:name="Medium List 2 Accent 3" w:uiPriority="66"/>
+    <w:lsdException w:name="Medium Grid 1 Accent 3" w:uiPriority="67"/>
+    <w:lsdException w:name="Medium Grid 2 Accent 3" w:uiPriority="68"/>
+    <w:lsdException w:name="Medium Grid 3 Accent 3" w:uiPriority="69"/>
+    <w:lsdException w:name="Dark List Accent 3" w:uiPriority="70"/>
+    <w:lsdException w:name="Colorful Shading Accent 3" w:uiPriority="71"/>
+    <w:lsdException w:name="Colorful List Accent 3" w:uiPriority="72"/>
+    <w:lsdException w:name="Colorful Grid Accent 3" w:uiPriority="73"/>
+    <w:lsdException w:name="Light Shading Accent 4" w:uiPriority="60"/>
+    <w:lsdException w:name="Light List Accent 4" w:uiPriority="61"/>
+    <w:lsdException w:name="Light Grid Accent 4" w:uiPriority="62"/>
+    <w:lsdException w:name="Medium Shading 1 Accent 4" w:uiPriority="63"/>
+    <w:lsdException w:name="Medium Shading 2 Accent 4" w:uiPriority="64"/>
+    <w:lsdException w:name="Medium List 1 Accent 4" w:uiPriority="65"/>
+    <w:lsdException w:name="Medium List 2 Accent 4" w:uiPriority="66"/>
+    <w:lsdException w:name="Medium Grid 1 Accent 4" w:uiPriority="67"/>
+    <w:lsdException w:name="Medium Grid 2 Accent 4" w:uiPriority="68"/>
+    <w:lsdException w:name="Medium Grid 3 Accent 4" w:uiPriority="69"/>
+    <w:lsdException w:name="Dark List Accent 4" w:uiPriority="70"/>
+    <w:lsdException w:name="Colorful Shading Accent 4" w:uiPriority="71"/>
+    <w:lsdException w:name="Colorful List Accent 4" w:uiPriority="72"/>
+    <w:lsdException w:name="Colorful Grid Accent 4" w:uiPriority="73"/>
+    <w:lsdException w:name="Light Shading Accent 5" w:uiPriority="60"/>
+    <w:lsdException w:name="Light List Accent 5" w:uiPriority="61"/>
+    <w:lsdException w:name="Light Grid Accent 5" w:uiPriority="62"/>
+    <w:lsdException w:name="Medium Shading 1 Accent 5" w:uiPriority="63"/>
+    <w:lsdException w:name="Medium Shading 2 Accent 5" w:uiPriority="64"/>
+    <w:lsdException w:name="Medium List 1 Accent 5" w:uiPriority="65"/>
+    <w:lsdException w:name="Medium List 2 Accent 5" w:uiPriority="66"/>
+    <w:lsdException w:name="Medium Grid 1 Accent 5" w:uiPriority="67"/>
+    <w:lsdException w:name="Medium Grid 2 Accent 5" w:uiPriority="68"/>
+    <w:lsdException w:name="Medium Grid 3 Accent 5" w:uiPriority="69"/>
+    <w:lsdException w:name="Dark List Accent 5" w:uiPriority="70"/>
+    <w:lsdException w:name="Colorful Shading Accent 5" w:uiPriority="71"/>
+    <w:lsdException w:name="Colorful List Accent 5" w:uiPriority="72"/>
+    <w:lsdException w:name="Colorful Grid Accent 5" w:uiPriority="73"/>
+    <w:lsdException w:name="Light Shading Accent 6" w:uiPriority="60"/>
+    <w:lsdException w:name="Light List Accent 6" w:uiPriority="61"/>
+    <w:lsdException w:name="Light Grid Accent 6" w:uiPriority="62"/>
+    <w:lsdException w:name="Medium Shading 1 Accent 6" w:uiPriority="63"/>
+    <w:lsdException w:name="Medium Shading 2 Accent 6" w:uiPriority="64"/>
+    <w:lsdException w:name="Medium List 1 Accent 6" w:uiPriority="65"/>
+    <w:lsdException w:name="Medium List 2 Accent 6" w:uiPriority="66"/>
+    <w:lsdException w:name="Medium Grid 1 Accent 6" w:uiPriority="67"/>
+    <w:lsdException w:name="Medium Grid 2 Accent 6" w:uiPriority="68"/>
+    <w:lsdException w:name="Medium Grid 3 Accent 6" w:uiPriority="69"/>
+    <w:lsdException w:name="Dark List Accent 6" w:uiPriority="70"/>
+    <w:lsdException w:name="Colorful Shading Accent 6" w:uiPriority="71"/>
+    <w:lsdException w:name="Colorful List Accent 6" w:uiPriority="72"/>
+    <w:lsdException w:name="Colorful Grid Accent 6" w:uiPriority="73"/>
+    <w:lsdException w:name="Subtle Emphasis" w:uiPriority="19" w:qFormat="1"/>
+    <w:lsdException w:name="Intense Emphasis" w:uiPriority="21" w:qFormat="1"/>
+    <w:lsdException w:name="Subtle Reference" w:uiPriority="31" w:qFormat="1"/>
+    <w:lsdException w:name="Intense Reference" w:uiPriority="32" w:qFormat="1"/>
+    <w:lsdException w:name="Book Title" w:uiPriority="33" w:qFormat="1"/>
+    <w:lsdException w:name="Bibliography" w:semiHidden="1" w:uiPriority="37" w:unhideWhenUsed="1"/>
+    <w:lsdException w:name="TOC Heading" w:semiHidden="1" w:uiPriority="39" w:unhideWhenUsed="1" w:qFormat="1"/>
+    <w:lsdException w:name="Plain Table 1" w:uiPriority="41"/>
+    <w:lsdException w:name="Plain Table 2" w:uiPriority="42"/>
+    <w:lsdException w:name="Plain Table 3" w:uiPriority="43"/>
+    <w:lsdException w:name="Plain Table 4" w:uiPriority="44"/>
+    <w:lsdException w:name="Plain Table 5" w:uiPriority="45"/>
+    <w:lsdException w:name="Grid Table Light" w:uiPriority="40"/>
+    <w:lsdException w:name="Grid Table 1 Light" w:uiPriority="46"/>
+    <w:lsdException w:name="Grid Table 2" w:uiPriority="47"/>
+    <w:lsdException w:name="Grid Table 3" w:uiPriority="48"/>
+    <w:lsdException w:name="Grid Table 4" w:uiPriority="49"/>
+    <w:lsdException w:name="Grid Table 5 Dark" w:uiPriority="50"/>
+    <w:lsdException w:name="Grid Table 6 Colorful" w:uiPriority="51"/>
+    <w:lsdException w:name="Grid Table 7 Colorful" w:uiPriority="52"/>
+    <w:lsdException w:name="Grid Table 1 Light Accent 1" w:uiPriority="46"/>
+    <w:lsdException w:name="Grid Table 2 Accent 1" w:uiPriority="47"/>
+    <w:lsdException w:name="Grid Table 3 Accent 1" w:uiPriority="48"/>
+    <w:lsdException w:name="Grid Table 4 Accent 1" w:uiPriority="49"/>
+    <w:lsdException w:name="Grid Table 5 Dark Accent 1" w:uiPriority="50"/>
+    <w:lsdException w:name="Grid Table 6 Colorful Accent 1" w:uiPriority="51"/>
+    <w:lsdException w:name="Grid Table 7 Colorful Accent 1" w:uiPriority="52"/>
+    <w:lsdException w:name="Grid Table 1 Light Accent 2" w:uiPriority="46"/>
+    <w:lsdException w:name="Grid Table 2 Accent 2" w:uiPriority="47"/>
+    <w:lsdException w:name="Grid Table 3 Accent 2" w:uiPriority="48"/>
+    <w:lsdException w:name="Grid Table 4 Accent 2" w:uiPriority="49"/>
+    <w:lsdException w:name="Grid Table 5 Dark Accent 2" w:uiPriority="50"/>
+    <w:lsdException w:name="Grid Table 6 Colorful Accent 2" w:uiPriority="51"/>
+    <w:lsdException w:name="Grid Table 7 Colorful Accent 2" w:uiPriority="52"/>
+    <w:lsdException w:name="Grid Table 1 Light Accent 3" w:uiPriority="46"/>
+    <w:lsdException w:name="Grid Table 2 Accent 3" w:uiPriority="47"/>
+    <w:lsdException w:name="Grid Table 3 Accent 3" w:uiPriority="48"/>
+    <w:lsdException w:name="Grid Table 4 Accent 3" w:uiPriority="49"/>
+    <w:lsdException w:name="Grid Table 5 Dark Accent 3" w:uiPriority="50"/>
+    <w:lsdException w:name="Grid Table 6 Colorful Accent 3" w:uiPriority="51"/>
+    <w:lsdException w:name="Grid Table 7 Colorful Accent 3" w:uiPriority="52"/>
+    <w:lsdException w:name="Grid Table 1 Light Accent 4" w:uiPriority="46"/>
+    <w:lsdException w:name="Grid Table 2 Accent 4" w:uiPriority="47"/>
+    <w:lsdException w:name="Grid Table 3 Accent 4" w:uiPriority="48"/>
+    <w:lsdException w:name="Grid Table 4 Accent 4" w:uiPriority="49"/>
+    <w:lsdException w:name="Grid Table 5 Dark Accent 4" w:uiPriority="50"/>
+    <w:lsdException w:name="Grid Table 6 Colorful Accent 4" w:uiPriority="51"/>
+    <w:lsdException w:name="Grid Table 7 Colorful Accent 4" w:uiPriority="52"/>
+    <w:lsdException w:name="Grid Table 1 Light Accent 5" w:uiPriority="46"/>
+    <w:lsdException w:name="Grid Table 2 Accent 5" w:uiPriority="47"/>
+    <w:lsdException w:name="Grid Table 3 Accent 5" w:uiPriority="48"/>
+    <w:lsdException w:name="Grid Table 4 Accent 5" w:uiPriority="49"/>
+    <w:lsdException w:name="Grid Table 5 Dark Accent 5" w:uiPriority="50"/>
+    <w:lsdException w:name="Grid Table 6 Colorful Accent 5" w:uiPriority="51"/>
+    <w:lsdException w:name="Grid Table 7 Colorful Accent 5" w:uiPriority="52"/>
+    <w:lsdException w:name="Grid Table 1 Light Accent 6" w:uiPriority="46"/>
+    <w:lsdException w:name="Grid Table 2 Accent 6" w:uiPriority="47"/>
+    <w:lsdException w:name="Grid Table 3 Accent 6" w:uiPriority="48"/>
+    <w:lsdException w:name="Grid Table 4 Accent 6" w:uiPriority="49"/>
+    <w:lsdException w:name="Grid Table 5 Dark Accent 6" w:uiPriority="50"/>
+    <w:lsdException w:name="Grid Table 6 Colorful Accent 6" w:uiPriority="51"/>
+    <w:lsdException w:name="Grid Table 7 Colorful Accent 6" w:uiPriority="52"/>
+    <w:lsdException w:name="List Table 1 Light" w:uiPriority="46"/>
+    <w:lsdException w:name="List Table 2" w:uiPriority="47"/>
+    <w:lsdException w:name="List Table 3" w:uiPriority="48"/>
+    <w:lsdException w:name="List Table 4" w:uiPriority="49"/>
+    <w:lsdException w:name="List Table 5 Dark" w:uiPriority="50"/>
+    <w:lsdException w:name="List Table 6 Colorful" w:uiPriority="51"/>
+    <w:lsdException w:name="List Table 7 Colorful" w:uiPriority="52"/>
+    <w:lsdException w:name="List Table 1 Light Accent 1" w:uiPriority="46"/>
+    <w:lsdException w:name="List Table 2 Accent 1" w:uiPriority="47"/>
+    <w:lsdException w:name="List Table 3 Accent 1" w:uiPriority="48"/>
+    <w:lsdException w:name="List Table 4 Accent 1" w:uiPriority="49"/>
+    <w:lsdException w:name="List Table 5 Dark Accent 1" w:uiPriority="50"/>
+    <w:lsdException w:name="List Table 6 Colorful Accent 1" w:uiPriority="51"/>
+    <w:lsdException w:name="List Table 7 Colorful Accent 1" w:uiPriority="52"/>
+    <w:lsdException w:name="List Table 1 Light Accent 2" w:uiPriority="46"/>
+    <w:lsdException w:name="List Table 2 Accent 2" w:uiPriority="47"/>
+    <w:lsdException w:name="List Table 3 Accent 2" w:uiPriority="48"/>
+    <w:lsdException w:name="List Table 4 Accent 2" w:uiPriority="49"/>
+    <w:lsdException w:name="List Table 5 Dark Accent 2" w:uiPriority="50"/>
+    <w:lsdException w:name="List Table 6 Colorful Accent 2" w:uiPriority="51"/>
+    <w:lsdException w:name="List Table 7 Colorful Accent 2" w:uiPriority="52"/>
+    <w:lsdException w:name="List Table 1 Light Accent 3" w:uiPriority="46"/>
+    <w:lsdException w:name="List Table 2 Accent 3" w:uiPriority="47"/>
+    <w:lsdException w:name="List Table 3 Accent 3" w:uiPriority="48"/>
+    <w:lsdException w:name="List Table 4 Accent 3" w:uiPriority="49"/>
+    <w:lsdException w:name="List Table 5 Dark Accent 3" w:uiPriority="50"/>
+    <w:lsdException w:name="List Table 6 Colorful Accent 3" w:uiPriority="51"/>
+    <w:lsdException w:name="List Table 7 Colorful Accent 3" w:uiPriority="52"/>
+    <w:lsdException w:name="List Table 1 Light Accent 4" w:uiPriority="46"/>
+    <w:lsdException w:name="List Table 2 Accent 4" w:uiPriority="47"/>
+    <w:lsdException w:name="List Table 3 Accent 4" w:uiPriority="48"/>
+    <w:lsdException w:name="List Table 4 Accent 4" w:uiPriority="49"/>
+    <w:lsdException w:name="List Table 5 Dark Accent 4" w:uiPriority="50"/>
+    <w:lsdException w:name="List Table 6 Colorful Accent 4" w:uiPriority="51"/>
+    <w:lsdException w:name="List Table 7 Colorful Accent 4" w:uiPriority="52"/>
+    <w:lsdException w:name="List Table 1 Light Accent 5" w:uiPriority="46"/>
+    <w:lsdException w:name="List Table 2 Accent 5" w:uiPriority="47"/>
+    <w:lsdException w:name="List Table 3 Accent 5" w:uiPriority="48"/>
+    <w:lsdException w:name="List Table 4 Accent 5" w:uiPriority="49"/>
+    <w:lsdException w:name="List Table 5 Dark Accent 5" w:uiPriority="50"/>
+    <w:lsdException w:name="List Table 6 Colorful Accent 5" w:uiPriority="51"/>
+    <w:lsdException w:name="List Table 7 Colorful Accent 5" w:uiPriority="52"/>
+    <w:lsdException w:name="List Table 1 Light Accent 6" w:uiPriority="46"/>
+    <w:lsdException w:name="List Table 2 Accent 6" w:uiPriority="47"/>
+    <w:lsdException w:name="List Table 3 Accent 6" w:uiPriority="48"/>
+    <w:lsdException w:name="List Table 4 Accent 6" w:uiPriority="49"/>
+    <w:lsdException w:name="List Table 5 Dark Accent 6" w:uiPriority="50"/>
+    <w:lsdException w:name="List Table 6 Colorful Accent 6" w:uiPriority="51"/>
+    <w:lsdException w:name="List Table 7 Colorful Accent 6" w:uiPriority="52"/>
   </w:latentStyles>
   <w:style w:type="paragraph" w:default="1" w:styleId="a">
     <w:name w:val="Normal"/>
@@ -24607,7 +24274,6 @@
     <w:uiPriority w:val="99"/>
     <w:semiHidden/>
     <w:unhideWhenUsed/>
-    <w:qFormat/>
     <w:tblPr>
       <w:tblInd w:w="0" w:type="dxa"/>
       <w:tblCellMar>
@@ -24973,7 +24639,6 @@
       <w:spacing w:after="0" w:line="240" w:lineRule="auto"/>
     </w:pPr>
     <w:tblPr>
-      <w:tblInd w:w="0" w:type="dxa"/>
       <w:tblBorders>
         <w:top w:val="single" w:sz="4" w:space="0" w:color="auto"/>
         <w:left w:val="single" w:sz="4" w:space="0" w:color="auto"/>
@@ -24982,12 +24647,6 @@
         <w:insideH w:val="single" w:sz="4" w:space="0" w:color="auto"/>
         <w:insideV w:val="single" w:sz="4" w:space="0" w:color="auto"/>
       </w:tblBorders>
-      <w:tblCellMar>
-        <w:top w:w="0" w:type="dxa"/>
-        <w:left w:w="108" w:type="dxa"/>
-        <w:bottom w:w="0" w:type="dxa"/>
-        <w:right w:w="108" w:type="dxa"/>
-      </w:tblCellMar>
     </w:tblPr>
   </w:style>
   <w:style w:type="paragraph" w:styleId="ab">
@@ -25433,7 +25092,7 @@
 </file>
 
 <file path=customXml/itemProps1.xml><?xml version="1.0" encoding="utf-8"?>
-<ds:datastoreItem xmlns:ds="http://schemas.openxmlformats.org/officeDocument/2006/customXml" ds:itemID="{AA05B6E3-06A9-4EEF-9D26-1D7E7496D28F}">
+<ds:datastoreItem xmlns:ds="http://schemas.openxmlformats.org/officeDocument/2006/customXml" ds:itemID="{7D972C99-3E00-4F1B-9BA4-F8F4F61C25CF}">
   <ds:schemaRefs>
     <ds:schemaRef ds:uri="http://schemas.openxmlformats.org/officeDocument/2006/bibliography"/>
   </ds:schemaRefs>

</xml_diff>